<commit_message>
modify readme and add cept
</commit_message>
<xml_diff>
--- a/1理论部分/理论部分-MapReduce-hadoop.docx
+++ b/1理论部分/理论部分-MapReduce-hadoop.docx
@@ -4,18 +4,2356 @@
   <w:body>
     <w:p>
       <w:pPr>
-        <w:ind w:firstLineChars="0" w:firstLine="420"/>
-      </w:pPr>
+        <w:pStyle w:val="1"/>
+      </w:pPr>
+      <w:proofErr w:type="spellStart"/>
+      <w:r>
+        <w:rPr>
+          <w:rFonts w:hint="eastAsia"/>
+        </w:rPr>
+        <w:t>MapReduce</w:t>
+      </w:r>
+      <w:proofErr w:type="spellEnd"/>
+      <w:r>
+        <w:rPr>
+          <w:rFonts w:hint="eastAsia"/>
+        </w:rPr>
+        <w:t>作业的执行流程</w:t>
+      </w:r>
+    </w:p>
+    <w:p>
+      <w:pPr>
+        <w:ind w:firstLine="480"/>
+      </w:pPr>
+      <w:r>
+        <w:rPr>
+          <w:rFonts w:hint="eastAsia"/>
+        </w:rPr>
+        <w:t>一个</w:t>
+      </w:r>
+      <w:proofErr w:type="spellStart"/>
+      <w:r>
+        <w:rPr>
+          <w:rFonts w:hint="eastAsia"/>
+        </w:rPr>
+        <w:t>MapReduce</w:t>
+      </w:r>
+      <w:proofErr w:type="spellEnd"/>
+      <w:r>
+        <w:rPr>
+          <w:rFonts w:hint="eastAsia"/>
+        </w:rPr>
+        <w:t>作业的执行流程基本是：代码编写、作业配置、作业提交、</w:t>
+      </w:r>
+      <w:r>
+        <w:rPr>
+          <w:rFonts w:hint="eastAsia"/>
+        </w:rPr>
+        <w:t>map</w:t>
+      </w:r>
+      <w:r>
+        <w:rPr>
+          <w:rFonts w:hint="eastAsia"/>
+        </w:rPr>
+        <w:t>任务分配和执行、处理中间结果、</w:t>
+      </w:r>
+      <w:r>
+        <w:rPr>
+          <w:rFonts w:hint="eastAsia"/>
+        </w:rPr>
+        <w:t>reduce</w:t>
+      </w:r>
+      <w:r>
+        <w:rPr>
+          <w:rFonts w:hint="eastAsia"/>
+        </w:rPr>
+        <w:t>任务分配和执行、作业完成。每个任务执行过程中，包含输入准备、任务执行和输出结果。</w:t>
+      </w:r>
+    </w:p>
+    <w:p>
+      <w:pPr>
+        <w:pStyle w:val="af3"/>
+      </w:pPr>
+      <w:r>
+        <w:rPr>
+          <w:rFonts w:hint="eastAsia"/>
+        </w:rPr>
+        <w:t xml:space="preserve"> </w:t>
+      </w:r>
+      <w:r>
+        <w:t xml:space="preserve"> </w:t>
+      </w:r>
+      <w:r>
+        <w:rPr>
+          <w:noProof/>
+        </w:rPr>
+        <w:drawing>
+          <wp:inline distT="0" distB="0" distL="0" distR="0" wp14:anchorId="53CE797A" wp14:editId="5949D4C1">
+            <wp:extent cx="3927945" cy="3208596"/>
+            <wp:effectExtent l="0" t="0" r="0" b="0"/>
+            <wp:docPr id="1" name="图片 1"/>
+            <wp:cNvGraphicFramePr>
+              <a:graphicFrameLocks xmlns:a="http://schemas.openxmlformats.org/drawingml/2006/main" noChangeAspect="1"/>
+            </wp:cNvGraphicFramePr>
+            <a:graphic xmlns:a="http://schemas.openxmlformats.org/drawingml/2006/main">
+              <a:graphicData uri="http://schemas.openxmlformats.org/drawingml/2006/picture">
+                <pic:pic xmlns:pic="http://schemas.openxmlformats.org/drawingml/2006/picture">
+                  <pic:nvPicPr>
+                    <pic:cNvPr id="1" name=""/>
+                    <pic:cNvPicPr/>
+                  </pic:nvPicPr>
+                  <pic:blipFill>
+                    <a:blip r:embed="rId8"/>
+                    <a:stretch>
+                      <a:fillRect/>
+                    </a:stretch>
+                  </pic:blipFill>
+                  <pic:spPr>
+                    <a:xfrm>
+                      <a:off x="0" y="0"/>
+                      <a:ext cx="3956840" cy="3232199"/>
+                    </a:xfrm>
+                    <a:prstGeom prst="rect">
+                      <a:avLst/>
+                    </a:prstGeom>
+                  </pic:spPr>
+                </pic:pic>
+              </a:graphicData>
+            </a:graphic>
+          </wp:inline>
+        </w:drawing>
+      </w:r>
+    </w:p>
+    <w:p>
+      <w:pPr>
+        <w:ind w:firstLine="480"/>
+      </w:pPr>
+      <w:r>
+        <w:rPr>
+          <w:rFonts w:hint="eastAsia"/>
+        </w:rPr>
+        <w:t>client</w:t>
+      </w:r>
+      <w:r>
+        <w:rPr>
+          <w:rFonts w:hint="eastAsia"/>
+        </w:rPr>
+        <w:t>：编写</w:t>
+      </w:r>
+      <w:proofErr w:type="spellStart"/>
+      <w:r>
+        <w:rPr>
+          <w:rFonts w:hint="eastAsia"/>
+        </w:rPr>
+        <w:t>MapReduce</w:t>
+      </w:r>
+      <w:proofErr w:type="spellEnd"/>
+      <w:r>
+        <w:rPr>
+          <w:rFonts w:hint="eastAsia"/>
+        </w:rPr>
+        <w:t>代码、配置作业、提交作业；</w:t>
+      </w:r>
+    </w:p>
+    <w:p>
+      <w:pPr>
+        <w:ind w:firstLine="480"/>
+      </w:pPr>
+      <w:proofErr w:type="spellStart"/>
+      <w:r>
+        <w:rPr>
+          <w:rFonts w:hint="eastAsia"/>
+        </w:rPr>
+        <w:t>JobTracker</w:t>
+      </w:r>
+      <w:proofErr w:type="spellEnd"/>
+      <w:r>
+        <w:rPr>
+          <w:rFonts w:hint="eastAsia"/>
+        </w:rPr>
+        <w:t>：初始化作业、分配作业、与</w:t>
+      </w:r>
+      <w:proofErr w:type="spellStart"/>
+      <w:r>
+        <w:rPr>
+          <w:rFonts w:hint="eastAsia"/>
+        </w:rPr>
+        <w:t>TaskTracker</w:t>
+      </w:r>
+      <w:proofErr w:type="spellEnd"/>
+      <w:r>
+        <w:rPr>
+          <w:rFonts w:hint="eastAsia"/>
+        </w:rPr>
+        <w:t>通信，协调整个作业的执行；</w:t>
+      </w:r>
+    </w:p>
+    <w:p>
+      <w:pPr>
+        <w:ind w:firstLine="480"/>
+      </w:pPr>
+      <w:proofErr w:type="spellStart"/>
+      <w:r>
+        <w:rPr>
+          <w:rFonts w:hint="eastAsia"/>
+        </w:rPr>
+        <w:t>TaskTracker</w:t>
+      </w:r>
+      <w:proofErr w:type="spellEnd"/>
+      <w:r>
+        <w:rPr>
+          <w:rFonts w:hint="eastAsia"/>
+        </w:rPr>
+        <w:t>：与</w:t>
+      </w:r>
+      <w:proofErr w:type="spellStart"/>
+      <w:r>
+        <w:rPr>
+          <w:rFonts w:hint="eastAsia"/>
+        </w:rPr>
+        <w:t>JobTracker</w:t>
+      </w:r>
+      <w:proofErr w:type="spellEnd"/>
+      <w:r>
+        <w:rPr>
+          <w:rFonts w:hint="eastAsia"/>
+        </w:rPr>
+        <w:t>保持通信，在分配的数据片段上执行</w:t>
+      </w:r>
+      <w:r>
+        <w:rPr>
+          <w:rFonts w:hint="eastAsia"/>
+        </w:rPr>
+        <w:t>Map</w:t>
+      </w:r>
+      <w:r>
+        <w:rPr>
+          <w:rFonts w:hint="eastAsia"/>
+        </w:rPr>
+        <w:t>和</w:t>
+      </w:r>
+      <w:r>
+        <w:rPr>
+          <w:rFonts w:hint="eastAsia"/>
+        </w:rPr>
+        <w:t>Reduce</w:t>
+      </w:r>
+      <w:r>
+        <w:rPr>
+          <w:rFonts w:hint="eastAsia"/>
+        </w:rPr>
+        <w:t>任务。</w:t>
+      </w:r>
+    </w:p>
+    <w:p>
+      <w:pPr>
+        <w:ind w:firstLine="480"/>
+      </w:pPr>
+      <w:r>
+        <w:rPr>
+          <w:rFonts w:hint="eastAsia"/>
+        </w:rPr>
+        <w:t>HDFS</w:t>
+      </w:r>
+      <w:r>
+        <w:rPr>
+          <w:rFonts w:hint="eastAsia"/>
+        </w:rPr>
+        <w:t>：保存作业的数据、配置信息等，保存作业的结果。</w:t>
+      </w:r>
+    </w:p>
+    <w:p>
+      <w:pPr>
+        <w:ind w:firstLine="480"/>
+      </w:pPr>
+    </w:p>
+    <w:p>
+      <w:pPr>
+        <w:ind w:firstLine="480"/>
+      </w:pPr>
+      <w:r>
+        <w:rPr>
+          <w:rFonts w:hint="eastAsia"/>
+        </w:rPr>
+        <w:t>客户端提交作业的过程大致如下：</w:t>
+      </w:r>
+    </w:p>
+    <w:p>
+      <w:pPr>
+        <w:pStyle w:val="a3"/>
+        <w:numPr>
+          <w:ilvl w:val="0"/>
+          <w:numId w:val="32"/>
+        </w:numPr>
+        <w:ind w:firstLineChars="0"/>
+      </w:pPr>
+      <w:r>
+        <w:rPr>
+          <w:rFonts w:hint="eastAsia"/>
+        </w:rPr>
+        <w:t>获取一个作业的</w:t>
+      </w:r>
+      <w:r>
+        <w:rPr>
+          <w:rFonts w:hint="eastAsia"/>
+        </w:rPr>
+        <w:t>ID</w:t>
+      </w:r>
+      <w:r>
+        <w:rPr>
+          <w:rFonts w:hint="eastAsia"/>
+        </w:rPr>
+        <w:t>；</w:t>
+      </w:r>
+    </w:p>
+    <w:p>
+      <w:pPr>
+        <w:pStyle w:val="a3"/>
+        <w:numPr>
+          <w:ilvl w:val="0"/>
+          <w:numId w:val="32"/>
+        </w:numPr>
+        <w:ind w:firstLineChars="0"/>
+      </w:pPr>
+      <w:r>
+        <w:rPr>
+          <w:rFonts w:hint="eastAsia"/>
+        </w:rPr>
+        <w:t>检查相关路径，比如输入文件和输出文件是否存在；</w:t>
+      </w:r>
+    </w:p>
+    <w:p>
+      <w:pPr>
+        <w:pStyle w:val="a3"/>
+        <w:numPr>
+          <w:ilvl w:val="0"/>
+          <w:numId w:val="32"/>
+        </w:numPr>
+        <w:ind w:firstLineChars="0"/>
+      </w:pPr>
+      <w:r>
+        <w:rPr>
+          <w:rFonts w:hint="eastAsia"/>
+        </w:rPr>
+        <w:t>对作业的输入进行划分，划分信息写入</w:t>
+      </w:r>
+      <w:proofErr w:type="spellStart"/>
+      <w:r>
+        <w:rPr>
+          <w:rFonts w:hint="eastAsia"/>
+        </w:rPr>
+        <w:t>Job.split</w:t>
+      </w:r>
+      <w:proofErr w:type="spellEnd"/>
+      <w:r>
+        <w:rPr>
+          <w:rFonts w:hint="eastAsia"/>
+        </w:rPr>
+        <w:t>文件；</w:t>
+      </w:r>
+    </w:p>
+    <w:p>
+      <w:pPr>
+        <w:pStyle w:val="a3"/>
+        <w:numPr>
+          <w:ilvl w:val="0"/>
+          <w:numId w:val="32"/>
+        </w:numPr>
+        <w:ind w:firstLineChars="0"/>
+      </w:pPr>
+      <w:r>
+        <w:rPr>
+          <w:rFonts w:hint="eastAsia"/>
+        </w:rPr>
+        <w:t>把运行需要的资源，比如作业的</w:t>
+      </w:r>
+      <w:r>
+        <w:rPr>
+          <w:rFonts w:hint="eastAsia"/>
+        </w:rPr>
+        <w:t>jar</w:t>
+      </w:r>
+      <w:r>
+        <w:rPr>
+          <w:rFonts w:hint="eastAsia"/>
+        </w:rPr>
+        <w:t>文件、配置文件、输入的划分等复制到</w:t>
+      </w:r>
+      <w:r>
+        <w:rPr>
+          <w:rFonts w:hint="eastAsia"/>
+        </w:rPr>
+        <w:t>HDFS</w:t>
+      </w:r>
+      <w:r>
+        <w:rPr>
+          <w:rFonts w:hint="eastAsia"/>
+        </w:rPr>
+        <w:t>中；</w:t>
+      </w:r>
+    </w:p>
+    <w:p>
+      <w:pPr>
+        <w:pStyle w:val="a3"/>
+        <w:numPr>
+          <w:ilvl w:val="0"/>
+          <w:numId w:val="32"/>
+        </w:numPr>
+        <w:ind w:firstLineChars="0"/>
+      </w:pPr>
+      <w:r>
+        <w:rPr>
+          <w:rFonts w:hint="eastAsia"/>
+        </w:rPr>
+        <w:t>真正的提交作业。</w:t>
+      </w:r>
+    </w:p>
+    <w:p>
+      <w:pPr>
+        <w:ind w:left="480" w:firstLineChars="0" w:firstLine="0"/>
+      </w:pPr>
+    </w:p>
+    <w:p>
+      <w:pPr>
+        <w:ind w:firstLine="480"/>
+      </w:pPr>
+      <w:proofErr w:type="spellStart"/>
+      <w:r>
+        <w:rPr>
+          <w:rFonts w:hint="eastAsia"/>
+        </w:rPr>
+        <w:t>JobTracker</w:t>
+      </w:r>
+      <w:proofErr w:type="spellEnd"/>
+      <w:r>
+        <w:rPr>
+          <w:rFonts w:hint="eastAsia"/>
+        </w:rPr>
+        <w:t>上进行作业的初始化</w:t>
+      </w:r>
+      <w:r>
+        <w:rPr>
+          <w:rFonts w:hint="eastAsia"/>
+        </w:rPr>
+        <w:t>（步骤</w:t>
+      </w:r>
+      <w:r>
+        <w:rPr>
+          <w:rFonts w:hint="eastAsia"/>
+        </w:rPr>
+        <w:t>5</w:t>
+      </w:r>
+      <w:r>
+        <w:rPr>
+          <w:rFonts w:hint="eastAsia"/>
+        </w:rPr>
+        <w:t>）</w:t>
+      </w:r>
+      <w:r>
+        <w:rPr>
+          <w:rFonts w:hint="eastAsia"/>
+        </w:rPr>
+        <w:t>，主要是从</w:t>
+      </w:r>
+      <w:r>
+        <w:rPr>
+          <w:rFonts w:hint="eastAsia"/>
+        </w:rPr>
+        <w:t>HDFS</w:t>
+      </w:r>
+      <w:r>
+        <w:rPr>
+          <w:rFonts w:hint="eastAsia"/>
+        </w:rPr>
+        <w:t>中读取</w:t>
+      </w:r>
+      <w:proofErr w:type="spellStart"/>
+      <w:r>
+        <w:rPr>
+          <w:rFonts w:hint="eastAsia"/>
+        </w:rPr>
+        <w:t>Job.split</w:t>
+      </w:r>
+      <w:proofErr w:type="spellEnd"/>
+      <w:r>
+        <w:rPr>
+          <w:rFonts w:hint="eastAsia"/>
+        </w:rPr>
+        <w:t>得到划分的信息</w:t>
+      </w:r>
+      <w:r>
+        <w:rPr>
+          <w:rFonts w:hint="eastAsia"/>
+        </w:rPr>
+        <w:t>（步骤</w:t>
+      </w:r>
+      <w:r>
+        <w:rPr>
+          <w:rFonts w:hint="eastAsia"/>
+        </w:rPr>
+        <w:t>6</w:t>
+      </w:r>
+      <w:r>
+        <w:rPr>
+          <w:rFonts w:hint="eastAsia"/>
+        </w:rPr>
+        <w:t>）</w:t>
+      </w:r>
+      <w:r>
+        <w:rPr>
+          <w:rFonts w:hint="eastAsia"/>
+        </w:rPr>
+        <w:t>。然后在</w:t>
+      </w:r>
+      <w:proofErr w:type="spellStart"/>
+      <w:r>
+        <w:rPr>
+          <w:rFonts w:hint="eastAsia"/>
+        </w:rPr>
+        <w:t>JobTracker</w:t>
+      </w:r>
+      <w:proofErr w:type="spellEnd"/>
+      <w:r>
+        <w:rPr>
+          <w:rFonts w:hint="eastAsia"/>
+        </w:rPr>
+        <w:t>上对</w:t>
+      </w:r>
+      <w:r>
+        <w:rPr>
+          <w:rFonts w:hint="eastAsia"/>
+        </w:rPr>
+        <w:t>map</w:t>
+      </w:r>
+      <w:r>
+        <w:rPr>
+          <w:rFonts w:hint="eastAsia"/>
+        </w:rPr>
+        <w:t>和</w:t>
+      </w:r>
+      <w:r>
+        <w:rPr>
+          <w:rFonts w:hint="eastAsia"/>
+        </w:rPr>
+        <w:t>reduce</w:t>
+      </w:r>
+      <w:r>
+        <w:rPr>
+          <w:rFonts w:hint="eastAsia"/>
+        </w:rPr>
+        <w:t>的任务进行初始化，这里的初始化是</w:t>
+      </w:r>
+      <w:proofErr w:type="spellStart"/>
+      <w:r>
+        <w:rPr>
+          <w:rFonts w:hint="eastAsia"/>
+        </w:rPr>
+        <w:t>JobTracker</w:t>
+      </w:r>
+      <w:proofErr w:type="spellEnd"/>
+      <w:r>
+        <w:rPr>
+          <w:rFonts w:hint="eastAsia"/>
+        </w:rPr>
+        <w:t>上初始化了相关的对象，并没有将任务分发给</w:t>
+      </w:r>
+      <w:proofErr w:type="spellStart"/>
+      <w:r>
+        <w:rPr>
+          <w:rFonts w:hint="eastAsia"/>
+        </w:rPr>
+        <w:t>TaskTracker</w:t>
+      </w:r>
+      <w:proofErr w:type="spellEnd"/>
+      <w:r>
+        <w:rPr>
+          <w:rFonts w:hint="eastAsia"/>
+        </w:rPr>
+        <w:t>上。</w:t>
+      </w:r>
+      <w:proofErr w:type="spellStart"/>
+      <w:r>
+        <w:rPr>
+          <w:rFonts w:hint="eastAsia"/>
+        </w:rPr>
+        <w:t>JobTracker</w:t>
+      </w:r>
+      <w:proofErr w:type="spellEnd"/>
+      <w:r>
+        <w:rPr>
+          <w:rFonts w:hint="eastAsia"/>
+        </w:rPr>
+        <w:t>和</w:t>
+      </w:r>
+      <w:proofErr w:type="spellStart"/>
+      <w:r>
+        <w:rPr>
+          <w:rFonts w:hint="eastAsia"/>
+        </w:rPr>
+        <w:t>TaskTracker</w:t>
+      </w:r>
+      <w:proofErr w:type="spellEnd"/>
+      <w:r>
+        <w:rPr>
+          <w:rFonts w:hint="eastAsia"/>
+        </w:rPr>
+        <w:t>之间的通信和任务的分配是通过心跳机制完成的</w:t>
+      </w:r>
+      <w:r>
+        <w:rPr>
+          <w:rFonts w:hint="eastAsia"/>
+        </w:rPr>
+        <w:t>（步骤</w:t>
+      </w:r>
+      <w:r>
+        <w:rPr>
+          <w:rFonts w:hint="eastAsia"/>
+        </w:rPr>
+        <w:t>7</w:t>
+      </w:r>
+      <w:r>
+        <w:rPr>
+          <w:rFonts w:hint="eastAsia"/>
+        </w:rPr>
+        <w:t>）</w:t>
+      </w:r>
+      <w:r>
+        <w:rPr>
+          <w:rFonts w:hint="eastAsia"/>
+        </w:rPr>
+        <w:t>。</w:t>
+      </w:r>
+      <w:proofErr w:type="spellStart"/>
+      <w:r>
+        <w:rPr>
+          <w:rFonts w:hint="eastAsia"/>
+        </w:rPr>
+        <w:t>JobTracker</w:t>
+      </w:r>
+      <w:proofErr w:type="spellEnd"/>
+      <w:r>
+        <w:rPr>
+          <w:rFonts w:hint="eastAsia"/>
+        </w:rPr>
+        <w:t>会通过心跳告诉</w:t>
+      </w:r>
+      <w:proofErr w:type="spellStart"/>
+      <w:r>
+        <w:rPr>
+          <w:rFonts w:hint="eastAsia"/>
+        </w:rPr>
+        <w:t>JobTracker</w:t>
+      </w:r>
+      <w:proofErr w:type="spellEnd"/>
+      <w:r>
+        <w:rPr>
+          <w:rFonts w:hint="eastAsia"/>
+        </w:rPr>
+        <w:t>是否存活、是否准备执行新的任务。</w:t>
+      </w:r>
+      <w:proofErr w:type="spellStart"/>
+      <w:r>
+        <w:rPr>
+          <w:rFonts w:hint="eastAsia"/>
+        </w:rPr>
+        <w:t>JobTracker</w:t>
+      </w:r>
+      <w:proofErr w:type="spellEnd"/>
+      <w:r>
+        <w:rPr>
+          <w:rFonts w:hint="eastAsia"/>
+        </w:rPr>
+        <w:t>接收到信息后，如果有待分配的任务，它就会给</w:t>
+      </w:r>
+      <w:proofErr w:type="spellStart"/>
+      <w:r>
+        <w:rPr>
+          <w:rFonts w:hint="eastAsia"/>
+        </w:rPr>
+        <w:lastRenderedPageBreak/>
+        <w:t>TaskTracker</w:t>
+      </w:r>
+      <w:proofErr w:type="spellEnd"/>
+      <w:r>
+        <w:rPr>
+          <w:rFonts w:hint="eastAsia"/>
+        </w:rPr>
+        <w:t>分配一个任务，分配信息封装在心跳信息中。</w:t>
+      </w:r>
+      <w:proofErr w:type="spellStart"/>
+      <w:r>
+        <w:rPr>
+          <w:rFonts w:hint="eastAsia"/>
+        </w:rPr>
+        <w:t>TaskTracker</w:t>
+      </w:r>
+      <w:proofErr w:type="spellEnd"/>
+      <w:r>
+        <w:rPr>
+          <w:rFonts w:hint="eastAsia"/>
+        </w:rPr>
+        <w:t>从心跳信息得知如果是一个</w:t>
+      </w:r>
+      <w:r>
+        <w:rPr>
+          <w:rFonts w:hint="eastAsia"/>
+        </w:rPr>
+        <w:t>task</w:t>
+      </w:r>
+      <w:r>
+        <w:rPr>
+          <w:rFonts w:hint="eastAsia"/>
+        </w:rPr>
+        <w:t>的话会把这个</w:t>
+      </w:r>
+      <w:r>
+        <w:rPr>
+          <w:rFonts w:hint="eastAsia"/>
+        </w:rPr>
+        <w:t>task</w:t>
+      </w:r>
+      <w:r>
+        <w:rPr>
+          <w:rFonts w:hint="eastAsia"/>
+        </w:rPr>
+        <w:t>加入本机的任务队列中。</w:t>
+      </w:r>
+    </w:p>
+    <w:p>
+      <w:pPr>
+        <w:ind w:firstLine="480"/>
+      </w:pPr>
+    </w:p>
+    <w:p>
+      <w:pPr>
+        <w:ind w:firstLine="480"/>
+      </w:pPr>
+      <w:proofErr w:type="spellStart"/>
+      <w:r>
+        <w:rPr>
+          <w:rFonts w:hint="eastAsia"/>
+        </w:rPr>
+        <w:t>TaskTracker</w:t>
+      </w:r>
+      <w:proofErr w:type="spellEnd"/>
+      <w:r>
+        <w:rPr>
+          <w:rFonts w:hint="eastAsia"/>
+        </w:rPr>
+        <w:t>申请到新的任务后的第一步是将任务本地化，即将任务运行所必须的数据、配置信息、程序代码从</w:t>
+      </w:r>
+      <w:r>
+        <w:rPr>
+          <w:rFonts w:hint="eastAsia"/>
+        </w:rPr>
+        <w:t>HDFS</w:t>
+      </w:r>
+      <w:r>
+        <w:rPr>
+          <w:rFonts w:hint="eastAsia"/>
+        </w:rPr>
+        <w:t>复制到</w:t>
+      </w:r>
+      <w:proofErr w:type="spellStart"/>
+      <w:r>
+        <w:rPr>
+          <w:rFonts w:hint="eastAsia"/>
+        </w:rPr>
+        <w:t>TaskTracker</w:t>
+      </w:r>
+      <w:proofErr w:type="spellEnd"/>
+      <w:r>
+        <w:rPr>
+          <w:rFonts w:hint="eastAsia"/>
+        </w:rPr>
+        <w:t>的本地（步骤</w:t>
+      </w:r>
+      <w:r>
+        <w:rPr>
+          <w:rFonts w:hint="eastAsia"/>
+        </w:rPr>
+        <w:t>8</w:t>
+      </w:r>
+      <w:r>
+        <w:rPr>
+          <w:rFonts w:hint="eastAsia"/>
+        </w:rPr>
+        <w:t>）</w:t>
+      </w:r>
+      <w:r>
+        <w:rPr>
+          <w:rFonts w:hint="eastAsia"/>
+        </w:rPr>
+        <w:t>：</w:t>
+      </w:r>
+    </w:p>
+    <w:p>
+      <w:pPr>
+        <w:pStyle w:val="a3"/>
+        <w:numPr>
+          <w:ilvl w:val="0"/>
+          <w:numId w:val="33"/>
+        </w:numPr>
+        <w:ind w:firstLineChars="0"/>
+      </w:pPr>
+      <w:r>
+        <w:rPr>
+          <w:rFonts w:hint="eastAsia"/>
+        </w:rPr>
+        <w:t>将</w:t>
+      </w:r>
+      <w:proofErr w:type="spellStart"/>
+      <w:r>
+        <w:rPr>
+          <w:rFonts w:hint="eastAsia"/>
+        </w:rPr>
+        <w:t>job</w:t>
+      </w:r>
+      <w:r>
+        <w:t>.split</w:t>
+      </w:r>
+      <w:proofErr w:type="spellEnd"/>
+      <w:r>
+        <w:rPr>
+          <w:rFonts w:hint="eastAsia"/>
+        </w:rPr>
+        <w:t>复制到本地；</w:t>
+      </w:r>
+    </w:p>
+    <w:p>
+      <w:pPr>
+        <w:pStyle w:val="a3"/>
+        <w:numPr>
+          <w:ilvl w:val="0"/>
+          <w:numId w:val="33"/>
+        </w:numPr>
+        <w:ind w:firstLineChars="0"/>
+      </w:pPr>
+      <w:r>
+        <w:rPr>
+          <w:rFonts w:hint="eastAsia"/>
+        </w:rPr>
+        <w:t>将</w:t>
+      </w:r>
+      <w:r>
+        <w:rPr>
+          <w:rFonts w:hint="eastAsia"/>
+        </w:rPr>
+        <w:t>job</w:t>
+      </w:r>
+      <w:r>
+        <w:t>.jar</w:t>
+      </w:r>
+      <w:r>
+        <w:rPr>
+          <w:rFonts w:hint="eastAsia"/>
+        </w:rPr>
+        <w:t>复制到本地；</w:t>
+      </w:r>
+    </w:p>
+    <w:p>
+      <w:pPr>
+        <w:pStyle w:val="a3"/>
+        <w:numPr>
+          <w:ilvl w:val="0"/>
+          <w:numId w:val="33"/>
+        </w:numPr>
+        <w:ind w:firstLineChars="0"/>
+      </w:pPr>
+      <w:r>
+        <w:rPr>
+          <w:rFonts w:hint="eastAsia"/>
+        </w:rPr>
+        <w:t>将</w:t>
+      </w:r>
+      <w:r>
+        <w:rPr>
+          <w:rFonts w:hint="eastAsia"/>
+        </w:rPr>
+        <w:t>job</w:t>
+      </w:r>
+      <w:r>
+        <w:rPr>
+          <w:rFonts w:hint="eastAsia"/>
+        </w:rPr>
+        <w:t>的配置信息写入</w:t>
+      </w:r>
+      <w:r>
+        <w:rPr>
+          <w:rFonts w:hint="eastAsia"/>
+        </w:rPr>
+        <w:t>job</w:t>
+      </w:r>
+      <w:r>
+        <w:t>.xml;</w:t>
+      </w:r>
+    </w:p>
+    <w:p>
+      <w:pPr>
+        <w:pStyle w:val="a3"/>
+        <w:numPr>
+          <w:ilvl w:val="0"/>
+          <w:numId w:val="33"/>
+        </w:numPr>
+        <w:ind w:firstLineChars="0"/>
+      </w:pPr>
+      <w:r>
+        <w:rPr>
+          <w:rFonts w:hint="eastAsia"/>
+        </w:rPr>
+        <w:t>创建本地任务目录，解压</w:t>
+      </w:r>
+      <w:r>
+        <w:rPr>
+          <w:rFonts w:hint="eastAsia"/>
+        </w:rPr>
+        <w:t>job</w:t>
+      </w:r>
+      <w:r>
+        <w:t>.jar;</w:t>
+      </w:r>
+    </w:p>
+    <w:p>
+      <w:pPr>
+        <w:pStyle w:val="a3"/>
+        <w:numPr>
+          <w:ilvl w:val="0"/>
+          <w:numId w:val="33"/>
+        </w:numPr>
+        <w:ind w:firstLineChars="0"/>
+      </w:pPr>
+      <w:r>
+        <w:rPr>
+          <w:rFonts w:hint="eastAsia"/>
+        </w:rPr>
+        <w:t>本地启动任务</w:t>
+      </w:r>
+      <w:r>
+        <w:rPr>
+          <w:rFonts w:hint="eastAsia"/>
+        </w:rPr>
+        <w:t>（步骤</w:t>
+      </w:r>
+      <w:r>
+        <w:rPr>
+          <w:rFonts w:hint="eastAsia"/>
+        </w:rPr>
+        <w:t>9</w:t>
+      </w:r>
+      <w:r>
+        <w:rPr>
+          <w:rFonts w:hint="eastAsia"/>
+        </w:rPr>
+        <w:t>）</w:t>
+      </w:r>
+      <w:r>
+        <w:rPr>
+          <w:rFonts w:hint="eastAsia"/>
+        </w:rPr>
+        <w:t>。</w:t>
+      </w:r>
+    </w:p>
+    <w:p>
+      <w:pPr>
+        <w:ind w:left="480" w:firstLineChars="0" w:firstLine="0"/>
+      </w:pPr>
+    </w:p>
+    <w:p>
+      <w:pPr>
+        <w:pStyle w:val="1"/>
+      </w:pPr>
+      <w:r>
+        <w:rPr>
+          <w:rFonts w:hint="eastAsia"/>
+        </w:rPr>
+        <w:t>错误处理</w:t>
+      </w:r>
+    </w:p>
+    <w:p>
+      <w:pPr>
+        <w:ind w:firstLine="480"/>
+      </w:pPr>
+      <w:r>
+        <w:rPr>
+          <w:rFonts w:hint="eastAsia"/>
+        </w:rPr>
+        <w:t>在</w:t>
+      </w:r>
+      <w:proofErr w:type="spellStart"/>
+      <w:r>
+        <w:rPr>
+          <w:rFonts w:hint="eastAsia"/>
+        </w:rPr>
+        <w:t>hadoop</w:t>
+      </w:r>
+      <w:proofErr w:type="spellEnd"/>
+      <w:r>
+        <w:rPr>
+          <w:rFonts w:hint="eastAsia"/>
+        </w:rPr>
+        <w:t>集群中同一时刻只会有一个</w:t>
+      </w:r>
+      <w:proofErr w:type="spellStart"/>
+      <w:r>
+        <w:rPr>
+          <w:rFonts w:hint="eastAsia"/>
+        </w:rPr>
+        <w:t>JobTracker</w:t>
+      </w:r>
+      <w:proofErr w:type="spellEnd"/>
+      <w:r>
+        <w:rPr>
+          <w:rFonts w:hint="eastAsia"/>
+        </w:rPr>
+        <w:t>，预防单点</w:t>
+      </w:r>
+      <w:proofErr w:type="spellStart"/>
+      <w:r>
+        <w:rPr>
+          <w:rFonts w:hint="eastAsia"/>
+        </w:rPr>
+        <w:t>JobTracker</w:t>
+      </w:r>
+      <w:proofErr w:type="spellEnd"/>
+      <w:r>
+        <w:rPr>
+          <w:rFonts w:hint="eastAsia"/>
+        </w:rPr>
+        <w:t>出现故障的办法就是创建多个备用</w:t>
+      </w:r>
+      <w:proofErr w:type="spellStart"/>
+      <w:r>
+        <w:rPr>
+          <w:rFonts w:hint="eastAsia"/>
+        </w:rPr>
+        <w:t>Job</w:t>
+      </w:r>
+      <w:r>
+        <w:t>Tracker</w:t>
+      </w:r>
+      <w:proofErr w:type="spellEnd"/>
+      <w:r>
+        <w:rPr>
+          <w:rFonts w:hint="eastAsia"/>
+        </w:rPr>
+        <w:t>节点。</w:t>
+      </w:r>
+    </w:p>
+    <w:p>
+      <w:pPr>
+        <w:ind w:firstLine="480"/>
+      </w:pPr>
+      <w:r>
+        <w:rPr>
+          <w:rFonts w:hint="eastAsia"/>
+        </w:rPr>
+        <w:t>如果</w:t>
+      </w:r>
+      <w:proofErr w:type="spellStart"/>
+      <w:r>
+        <w:rPr>
+          <w:rFonts w:hint="eastAsia"/>
+        </w:rPr>
+        <w:t>TaskTracker</w:t>
+      </w:r>
+      <w:proofErr w:type="spellEnd"/>
+      <w:r>
+        <w:rPr>
+          <w:rFonts w:hint="eastAsia"/>
+        </w:rPr>
+        <w:t>一定时间内没有与</w:t>
+      </w:r>
+      <w:proofErr w:type="spellStart"/>
+      <w:r>
+        <w:rPr>
+          <w:rFonts w:hint="eastAsia"/>
+        </w:rPr>
+        <w:t>JobTracker</w:t>
+      </w:r>
+      <w:proofErr w:type="spellEnd"/>
+      <w:r>
+        <w:rPr>
+          <w:rFonts w:hint="eastAsia"/>
+        </w:rPr>
+        <w:t>通信，那么</w:t>
+      </w:r>
+      <w:proofErr w:type="spellStart"/>
+      <w:r>
+        <w:rPr>
+          <w:rFonts w:hint="eastAsia"/>
+        </w:rPr>
+        <w:t>JobTracker</w:t>
+      </w:r>
+      <w:proofErr w:type="spellEnd"/>
+      <w:r>
+        <w:rPr>
+          <w:rFonts w:hint="eastAsia"/>
+        </w:rPr>
+        <w:t>会将此</w:t>
+      </w:r>
+      <w:proofErr w:type="spellStart"/>
+      <w:r>
+        <w:rPr>
+          <w:rFonts w:hint="eastAsia"/>
+        </w:rPr>
+        <w:t>TaskTracker</w:t>
+      </w:r>
+      <w:proofErr w:type="spellEnd"/>
+      <w:r>
+        <w:rPr>
+          <w:rFonts w:hint="eastAsia"/>
+        </w:rPr>
+        <w:t>从等待任务调度的</w:t>
+      </w:r>
+      <w:proofErr w:type="spellStart"/>
+      <w:r>
+        <w:rPr>
+          <w:rFonts w:hint="eastAsia"/>
+        </w:rPr>
+        <w:t>TaskTracker</w:t>
+      </w:r>
+      <w:proofErr w:type="spellEnd"/>
+      <w:r>
+        <w:rPr>
+          <w:rFonts w:hint="eastAsia"/>
+        </w:rPr>
+        <w:t>集合中移除，同时</w:t>
+      </w:r>
+      <w:proofErr w:type="spellStart"/>
+      <w:r>
+        <w:rPr>
+          <w:rFonts w:hint="eastAsia"/>
+        </w:rPr>
+        <w:t>JobTracker</w:t>
+      </w:r>
+      <w:proofErr w:type="spellEnd"/>
+      <w:r>
+        <w:rPr>
+          <w:rFonts w:hint="eastAsia"/>
+        </w:rPr>
+        <w:t>会</w:t>
+      </w:r>
+      <w:proofErr w:type="gramStart"/>
+      <w:r>
+        <w:rPr>
+          <w:rFonts w:hint="eastAsia"/>
+        </w:rPr>
+        <w:t>要求此</w:t>
+      </w:r>
+      <w:proofErr w:type="spellStart"/>
+      <w:proofErr w:type="gramEnd"/>
+      <w:r>
+        <w:rPr>
+          <w:rFonts w:hint="eastAsia"/>
+        </w:rPr>
+        <w:t>TaskTracker</w:t>
+      </w:r>
+      <w:proofErr w:type="spellEnd"/>
+      <w:r>
+        <w:rPr>
+          <w:rFonts w:hint="eastAsia"/>
+        </w:rPr>
+        <w:t>上的任务立刻返回，如果此</w:t>
+      </w:r>
+      <w:proofErr w:type="spellStart"/>
+      <w:r>
+        <w:rPr>
+          <w:rFonts w:hint="eastAsia"/>
+        </w:rPr>
+        <w:t>TaskTracker</w:t>
+      </w:r>
+      <w:proofErr w:type="spellEnd"/>
+      <w:r>
+        <w:rPr>
+          <w:rFonts w:hint="eastAsia"/>
+        </w:rPr>
+        <w:t>任务是在</w:t>
+      </w:r>
+      <w:r>
+        <w:rPr>
+          <w:rFonts w:hint="eastAsia"/>
+        </w:rPr>
+        <w:t>mapping</w:t>
+      </w:r>
+      <w:r>
+        <w:rPr>
+          <w:rFonts w:hint="eastAsia"/>
+        </w:rPr>
+        <w:t>阶段的</w:t>
+      </w:r>
+      <w:r>
+        <w:rPr>
+          <w:rFonts w:hint="eastAsia"/>
+        </w:rPr>
+        <w:t>map</w:t>
+      </w:r>
+      <w:r>
+        <w:rPr>
+          <w:rFonts w:hint="eastAsia"/>
+        </w:rPr>
+        <w:t>任务，那么</w:t>
+      </w:r>
+      <w:proofErr w:type="spellStart"/>
+      <w:r>
+        <w:rPr>
+          <w:rFonts w:hint="eastAsia"/>
+        </w:rPr>
+        <w:t>JobTracker</w:t>
+      </w:r>
+      <w:proofErr w:type="spellEnd"/>
+      <w:r>
+        <w:rPr>
+          <w:rFonts w:hint="eastAsia"/>
+        </w:rPr>
+        <w:t>会要求其他的</w:t>
+      </w:r>
+      <w:proofErr w:type="spellStart"/>
+      <w:r>
+        <w:rPr>
+          <w:rFonts w:hint="eastAsia"/>
+        </w:rPr>
+        <w:t>TaskTracker</w:t>
+      </w:r>
+      <w:proofErr w:type="spellEnd"/>
+      <w:r>
+        <w:rPr>
+          <w:rFonts w:hint="eastAsia"/>
+        </w:rPr>
+        <w:t>重新执行</w:t>
+      </w:r>
+      <w:r>
+        <w:rPr>
+          <w:rFonts w:hint="eastAsia"/>
+          <w:b/>
+        </w:rPr>
+        <w:t>所有</w:t>
+      </w:r>
+      <w:r>
+        <w:rPr>
+          <w:rFonts w:hint="eastAsia"/>
+        </w:rPr>
+        <w:t>原本由故障</w:t>
+      </w:r>
+      <w:proofErr w:type="spellStart"/>
+      <w:r>
+        <w:rPr>
+          <w:rFonts w:hint="eastAsia"/>
+        </w:rPr>
+        <w:t>TaskTracker</w:t>
+      </w:r>
+      <w:proofErr w:type="spellEnd"/>
+      <w:r>
+        <w:rPr>
+          <w:rFonts w:hint="eastAsia"/>
+        </w:rPr>
+        <w:t>执行的</w:t>
+      </w:r>
+      <w:r>
+        <w:rPr>
+          <w:rFonts w:hint="eastAsia"/>
+        </w:rPr>
+        <w:t>map</w:t>
+      </w:r>
+      <w:r>
+        <w:rPr>
+          <w:rFonts w:hint="eastAsia"/>
+        </w:rPr>
+        <w:t>任务；如果任务是</w:t>
+      </w:r>
+      <w:r>
+        <w:rPr>
+          <w:rFonts w:hint="eastAsia"/>
+        </w:rPr>
+        <w:t>reduce</w:t>
+      </w:r>
+      <w:r>
+        <w:rPr>
+          <w:rFonts w:hint="eastAsia"/>
+        </w:rPr>
+        <w:t>阶段的</w:t>
+      </w:r>
+      <w:r>
+        <w:rPr>
+          <w:rFonts w:hint="eastAsia"/>
+        </w:rPr>
+        <w:t>reduce</w:t>
+      </w:r>
+      <w:r>
+        <w:rPr>
+          <w:rFonts w:hint="eastAsia"/>
+        </w:rPr>
+        <w:t>任务，那么</w:t>
+      </w:r>
+      <w:proofErr w:type="spellStart"/>
+      <w:r>
+        <w:rPr>
+          <w:rFonts w:hint="eastAsia"/>
+        </w:rPr>
+        <w:t>JobTracker</w:t>
+      </w:r>
+      <w:proofErr w:type="spellEnd"/>
+      <w:r>
+        <w:rPr>
+          <w:rFonts w:hint="eastAsia"/>
+        </w:rPr>
+        <w:t>会要求其他</w:t>
+      </w:r>
+      <w:proofErr w:type="spellStart"/>
+      <w:r>
+        <w:rPr>
+          <w:rFonts w:hint="eastAsia"/>
+        </w:rPr>
+        <w:t>TaskTracker</w:t>
+      </w:r>
+      <w:proofErr w:type="spellEnd"/>
+      <w:r>
+        <w:rPr>
+          <w:rFonts w:hint="eastAsia"/>
+        </w:rPr>
+        <w:t>重新执行故障</w:t>
+      </w:r>
+      <w:proofErr w:type="spellStart"/>
+      <w:r>
+        <w:rPr>
+          <w:rFonts w:hint="eastAsia"/>
+        </w:rPr>
+        <w:t>TaskTracker</w:t>
+      </w:r>
+      <w:proofErr w:type="spellEnd"/>
+      <w:r>
+        <w:rPr>
+          <w:rFonts w:hint="eastAsia"/>
+        </w:rPr>
+        <w:t>未完成的</w:t>
+      </w:r>
+      <w:r>
+        <w:rPr>
+          <w:rFonts w:hint="eastAsia"/>
+        </w:rPr>
+        <w:t>reduce</w:t>
+      </w:r>
+      <w:r>
+        <w:rPr>
+          <w:rFonts w:hint="eastAsia"/>
+        </w:rPr>
+        <w:t>任务。可见</w:t>
+      </w:r>
+      <w:r>
+        <w:rPr>
+          <w:rFonts w:hint="eastAsia"/>
+        </w:rPr>
+        <w:t>map</w:t>
+      </w:r>
+      <w:r>
+        <w:rPr>
+          <w:rFonts w:hint="eastAsia"/>
+        </w:rPr>
+        <w:t>任务出现问题，</w:t>
+      </w:r>
+      <w:r>
+        <w:rPr>
+          <w:rFonts w:hint="eastAsia"/>
+        </w:rPr>
+        <w:t>map</w:t>
+      </w:r>
+      <w:r>
+        <w:rPr>
+          <w:rFonts w:hint="eastAsia"/>
+        </w:rPr>
+        <w:t>所在的</w:t>
+      </w:r>
+      <w:proofErr w:type="spellStart"/>
+      <w:r>
+        <w:rPr>
+          <w:rFonts w:hint="eastAsia"/>
+        </w:rPr>
+        <w:t>TaskTracker</w:t>
+      </w:r>
+      <w:proofErr w:type="spellEnd"/>
+      <w:r>
+        <w:rPr>
+          <w:rFonts w:hint="eastAsia"/>
+        </w:rPr>
+        <w:t>上所有的</w:t>
+      </w:r>
+      <w:r>
+        <w:rPr>
+          <w:rFonts w:hint="eastAsia"/>
+        </w:rPr>
+        <w:t>map</w:t>
+      </w:r>
+      <w:r>
+        <w:rPr>
+          <w:rFonts w:hint="eastAsia"/>
+        </w:rPr>
+        <w:t>任务都要重新执行，而</w:t>
+      </w:r>
+      <w:r>
+        <w:rPr>
+          <w:rFonts w:hint="eastAsia"/>
+        </w:rPr>
+        <w:t>reduce</w:t>
+      </w:r>
+      <w:r>
+        <w:rPr>
+          <w:rFonts w:hint="eastAsia"/>
+        </w:rPr>
+        <w:t>任务出现问题，只需要再次执行</w:t>
+      </w:r>
+      <w:r>
+        <w:rPr>
+          <w:rFonts w:hint="eastAsia"/>
+        </w:rPr>
+        <w:t>reduce</w:t>
+      </w:r>
+      <w:r>
+        <w:rPr>
+          <w:rFonts w:hint="eastAsia"/>
+        </w:rPr>
+        <w:t>任务就可以了。比如一个</w:t>
+      </w:r>
+      <w:proofErr w:type="spellStart"/>
+      <w:r>
+        <w:rPr>
+          <w:rFonts w:hint="eastAsia"/>
+        </w:rPr>
+        <w:t>TaskTracker</w:t>
+      </w:r>
+      <w:proofErr w:type="spellEnd"/>
+      <w:r>
+        <w:rPr>
+          <w:rFonts w:hint="eastAsia"/>
+        </w:rPr>
+        <w:t>已经完成了被分配的</w:t>
+      </w:r>
+      <w:r>
+        <w:rPr>
+          <w:rFonts w:hint="eastAsia"/>
+        </w:rPr>
+        <w:t>3</w:t>
+      </w:r>
+      <w:r>
+        <w:rPr>
+          <w:rFonts w:hint="eastAsia"/>
+        </w:rPr>
+        <w:t>个</w:t>
+      </w:r>
+      <w:r>
+        <w:rPr>
+          <w:rFonts w:hint="eastAsia"/>
+        </w:rPr>
+        <w:t>reduce</w:t>
+      </w:r>
+      <w:r>
+        <w:rPr>
+          <w:rFonts w:hint="eastAsia"/>
+        </w:rPr>
+        <w:t>任务中的</w:t>
+      </w:r>
+      <w:r>
+        <w:rPr>
+          <w:rFonts w:hint="eastAsia"/>
+        </w:rPr>
+        <w:t>2</w:t>
+      </w:r>
+      <w:r>
+        <w:rPr>
+          <w:rFonts w:hint="eastAsia"/>
+        </w:rPr>
+        <w:t>个，因为</w:t>
+      </w:r>
+      <w:r>
+        <w:rPr>
+          <w:rFonts w:hint="eastAsia"/>
+        </w:rPr>
+        <w:t>reduce</w:t>
+      </w:r>
+      <w:r>
+        <w:rPr>
+          <w:rFonts w:hint="eastAsia"/>
+        </w:rPr>
+        <w:t>任务完成就会把结果写到</w:t>
+      </w:r>
+      <w:r>
+        <w:rPr>
+          <w:rFonts w:hint="eastAsia"/>
+        </w:rPr>
+        <w:t>HDFS</w:t>
+      </w:r>
+      <w:r>
+        <w:rPr>
+          <w:rFonts w:hint="eastAsia"/>
+        </w:rPr>
+        <w:t>上，所以第</w:t>
+      </w:r>
+      <w:r>
+        <w:rPr>
+          <w:rFonts w:hint="eastAsia"/>
+        </w:rPr>
+        <w:t>3</w:t>
+      </w:r>
+      <w:r>
+        <w:rPr>
+          <w:rFonts w:hint="eastAsia"/>
+        </w:rPr>
+        <w:t>个任务出现问题也只需要重新执行就可以了，但是对于</w:t>
+      </w:r>
+      <w:r>
+        <w:rPr>
+          <w:rFonts w:hint="eastAsia"/>
+        </w:rPr>
+        <w:t>map</w:t>
+      </w:r>
+      <w:r>
+        <w:rPr>
+          <w:rFonts w:hint="eastAsia"/>
+        </w:rPr>
+        <w:t>来说，即使完成了部分的</w:t>
+      </w:r>
+      <w:r>
+        <w:rPr>
+          <w:rFonts w:hint="eastAsia"/>
+        </w:rPr>
+        <w:t>map</w:t>
+      </w:r>
+      <w:r>
+        <w:rPr>
+          <w:rFonts w:hint="eastAsia"/>
+        </w:rPr>
+        <w:t>任务，</w:t>
+      </w:r>
+      <w:r>
+        <w:rPr>
+          <w:rFonts w:hint="eastAsia"/>
+        </w:rPr>
+        <w:t>reduce</w:t>
+      </w:r>
+      <w:r>
+        <w:rPr>
+          <w:rFonts w:hint="eastAsia"/>
+        </w:rPr>
+        <w:t>仍然无法获取此节点上所有</w:t>
+      </w:r>
+      <w:r>
+        <w:rPr>
+          <w:rFonts w:hint="eastAsia"/>
+        </w:rPr>
+        <w:t>map</w:t>
+      </w:r>
+      <w:r>
+        <w:rPr>
+          <w:rFonts w:hint="eastAsia"/>
+        </w:rPr>
+        <w:t>的所有输出，所以只能把</w:t>
+      </w:r>
+      <w:proofErr w:type="spellStart"/>
+      <w:r>
+        <w:rPr>
+          <w:rFonts w:hint="eastAsia"/>
+        </w:rPr>
+        <w:t>TaskTracker</w:t>
+      </w:r>
+      <w:proofErr w:type="spellEnd"/>
+      <w:r>
+        <w:rPr>
+          <w:rFonts w:hint="eastAsia"/>
+        </w:rPr>
+        <w:t>上所有的</w:t>
+      </w:r>
+      <w:r>
+        <w:rPr>
+          <w:rFonts w:hint="eastAsia"/>
+        </w:rPr>
+        <w:t>map</w:t>
+      </w:r>
+      <w:r>
+        <w:rPr>
+          <w:rFonts w:hint="eastAsia"/>
+        </w:rPr>
+        <w:t>任务重新执行。</w:t>
+      </w:r>
+    </w:p>
+    <w:p>
+      <w:pPr>
+        <w:ind w:firstLine="480"/>
+      </w:pPr>
+      <w:r>
+        <w:rPr>
+          <w:rFonts w:hint="eastAsia"/>
+        </w:rPr>
+        <w:t>还会遇到用户代码缺陷或进程崩溃引起的任务失败。如果是代码缺陷会在执行的过程中抛出异常，任务的</w:t>
+      </w:r>
+      <w:r>
+        <w:rPr>
+          <w:rFonts w:hint="eastAsia"/>
+        </w:rPr>
+        <w:t>JVM</w:t>
+      </w:r>
+      <w:r>
+        <w:rPr>
+          <w:rFonts w:hint="eastAsia"/>
+        </w:rPr>
+        <w:t>进程会自动退出，</w:t>
+      </w:r>
+      <w:proofErr w:type="spellStart"/>
+      <w:r>
+        <w:rPr>
+          <w:rFonts w:hint="eastAsia"/>
+        </w:rPr>
+        <w:t>TaskTracker</w:t>
+      </w:r>
+      <w:proofErr w:type="spellEnd"/>
+      <w:r>
+        <w:rPr>
+          <w:rFonts w:hint="eastAsia"/>
+        </w:rPr>
+        <w:t>会将此次任务标记失败；对于进程崩溃，</w:t>
+      </w:r>
+      <w:proofErr w:type="spellStart"/>
+      <w:r>
+        <w:rPr>
+          <w:rFonts w:hint="eastAsia"/>
+        </w:rPr>
+        <w:t>TaskTracker</w:t>
+      </w:r>
+      <w:proofErr w:type="spellEnd"/>
+      <w:r>
+        <w:rPr>
+          <w:rFonts w:hint="eastAsia"/>
+        </w:rPr>
+        <w:t>的监听程序会发现进程退出，</w:t>
+      </w:r>
+      <w:proofErr w:type="spellStart"/>
+      <w:r>
+        <w:rPr>
+          <w:rFonts w:hint="eastAsia"/>
+        </w:rPr>
+        <w:t>TaskTracker</w:t>
+      </w:r>
+      <w:proofErr w:type="spellEnd"/>
+      <w:r>
+        <w:rPr>
+          <w:rFonts w:hint="eastAsia"/>
+        </w:rPr>
+        <w:t>也会将此次任务标记失败；对于死循环或者执行时间太长的程序，</w:t>
+      </w:r>
+      <w:r>
+        <w:rPr>
+          <w:rFonts w:hint="eastAsia"/>
+        </w:rPr>
+        <w:t>由于</w:t>
+      </w:r>
+      <w:proofErr w:type="spellStart"/>
+      <w:r>
+        <w:rPr>
+          <w:rFonts w:hint="eastAsia"/>
+        </w:rPr>
+        <w:t>TaskTracker</w:t>
+      </w:r>
+      <w:proofErr w:type="spellEnd"/>
+      <w:r>
+        <w:rPr>
+          <w:rFonts w:hint="eastAsia"/>
+        </w:rPr>
+        <w:t>没有接收到进度更新，也会将此任务标记失败，并杀死程序对应的进程。</w:t>
+      </w:r>
+    </w:p>
+    <w:p>
+      <w:pPr>
+        <w:ind w:firstLine="480"/>
+      </w:pPr>
+      <w:proofErr w:type="spellStart"/>
+      <w:r>
+        <w:rPr>
+          <w:rFonts w:hint="eastAsia"/>
+        </w:rPr>
+        <w:t>TaskTracker</w:t>
+      </w:r>
+      <w:proofErr w:type="spellEnd"/>
+      <w:r>
+        <w:rPr>
+          <w:rFonts w:hint="eastAsia"/>
+        </w:rPr>
+        <w:t>将任务标记失败后会将自身的任务计数减</w:t>
+      </w:r>
+      <w:r>
+        <w:rPr>
+          <w:rFonts w:hint="eastAsia"/>
+        </w:rPr>
+        <w:t>1</w:t>
+      </w:r>
+      <w:r>
+        <w:rPr>
+          <w:rFonts w:hint="eastAsia"/>
+        </w:rPr>
+        <w:t>，以便向</w:t>
+      </w:r>
+      <w:proofErr w:type="spellStart"/>
+      <w:r>
+        <w:rPr>
+          <w:rFonts w:hint="eastAsia"/>
+        </w:rPr>
+        <w:t>JobTracker</w:t>
+      </w:r>
+      <w:proofErr w:type="spellEnd"/>
+      <w:r>
+        <w:rPr>
+          <w:rFonts w:hint="eastAsia"/>
+        </w:rPr>
+        <w:t>申请新的任务。</w:t>
+      </w:r>
+      <w:proofErr w:type="spellStart"/>
+      <w:r>
+        <w:rPr>
+          <w:rFonts w:hint="eastAsia"/>
+        </w:rPr>
+        <w:t>TaskTracker</w:t>
+      </w:r>
+      <w:proofErr w:type="spellEnd"/>
+      <w:r>
+        <w:rPr>
+          <w:rFonts w:hint="eastAsia"/>
+        </w:rPr>
+        <w:t>会通过心跳告诉</w:t>
+      </w:r>
+      <w:proofErr w:type="spellStart"/>
+      <w:r>
+        <w:rPr>
+          <w:rFonts w:hint="eastAsia"/>
+        </w:rPr>
+        <w:t>JobTracker</w:t>
+      </w:r>
+      <w:proofErr w:type="spellEnd"/>
+      <w:r>
+        <w:rPr>
+          <w:rFonts w:hint="eastAsia"/>
+        </w:rPr>
+        <w:t>本地的一个任务失败，</w:t>
+      </w:r>
+      <w:proofErr w:type="spellStart"/>
+      <w:r>
+        <w:rPr>
+          <w:rFonts w:hint="eastAsia"/>
+        </w:rPr>
+        <w:t>JobTracker</w:t>
+      </w:r>
+      <w:proofErr w:type="spellEnd"/>
+      <w:r>
+        <w:rPr>
+          <w:rFonts w:hint="eastAsia"/>
+        </w:rPr>
+        <w:t>收到任务失败的通知后重置任务状态，将其加入到调度队列重新分配该任务执行（</w:t>
+      </w:r>
+      <w:proofErr w:type="spellStart"/>
+      <w:r>
+        <w:rPr>
+          <w:rFonts w:hint="eastAsia"/>
+        </w:rPr>
+        <w:t>JobTracker</w:t>
+      </w:r>
+      <w:proofErr w:type="spellEnd"/>
+      <w:r>
+        <w:rPr>
+          <w:rFonts w:hint="eastAsia"/>
+        </w:rPr>
+        <w:t>会尝试避免将失败的任务再次分配给之前失败的</w:t>
+      </w:r>
+      <w:proofErr w:type="spellStart"/>
+      <w:r>
+        <w:rPr>
+          <w:rFonts w:hint="eastAsia"/>
+        </w:rPr>
+        <w:t>TaskTracker</w:t>
+      </w:r>
+      <w:proofErr w:type="spellEnd"/>
+      <w:r>
+        <w:rPr>
+          <w:rFonts w:hint="eastAsia"/>
+        </w:rPr>
+        <w:t>）。如果任务尝试了一定的次数都是失败，那么就不会在重试了，整个作业也就失败了。</w:t>
+      </w:r>
+    </w:p>
+    <w:p>
+      <w:pPr>
+        <w:pStyle w:val="1"/>
+      </w:pPr>
+      <w:r>
+        <w:rPr>
+          <w:rFonts w:hint="eastAsia"/>
+        </w:rPr>
+        <w:lastRenderedPageBreak/>
+        <w:t>作业调度机制</w:t>
+      </w:r>
+    </w:p>
+    <w:p>
+      <w:pPr>
+        <w:ind w:firstLine="480"/>
+      </w:pPr>
+      <w:r>
+        <w:rPr>
+          <w:rFonts w:hint="eastAsia"/>
+        </w:rPr>
+        <w:t>早期的</w:t>
+      </w:r>
+      <w:proofErr w:type="spellStart"/>
+      <w:r>
+        <w:rPr>
+          <w:rFonts w:hint="eastAsia"/>
+        </w:rPr>
+        <w:t>hadoop</w:t>
+      </w:r>
+      <w:proofErr w:type="spellEnd"/>
+      <w:r>
+        <w:rPr>
+          <w:rFonts w:hint="eastAsia"/>
+        </w:rPr>
+        <w:t>采用</w:t>
+      </w:r>
+      <w:r>
+        <w:rPr>
+          <w:rFonts w:hint="eastAsia"/>
+        </w:rPr>
+        <w:t>FIFO</w:t>
+      </w:r>
+      <w:r>
+        <w:rPr>
+          <w:rFonts w:hint="eastAsia"/>
+        </w:rPr>
+        <w:t>调度算法，后来</w:t>
+      </w:r>
+      <w:r>
+        <w:rPr>
+          <w:rFonts w:hint="eastAsia"/>
+        </w:rPr>
+        <w:t>FIFO</w:t>
+      </w:r>
+      <w:proofErr w:type="gramStart"/>
+      <w:r>
+        <w:rPr>
+          <w:rFonts w:hint="eastAsia"/>
+        </w:rPr>
+        <w:t>调度器</w:t>
+      </w:r>
+      <w:proofErr w:type="gramEnd"/>
+      <w:r>
+        <w:rPr>
+          <w:rFonts w:hint="eastAsia"/>
+        </w:rPr>
+        <w:t>也加入了设置优先级的功能，但是由于不支持优先级抢占，这种调度算法仍然不符合</w:t>
+      </w:r>
+      <w:proofErr w:type="gramStart"/>
+      <w:r>
+        <w:rPr>
+          <w:rFonts w:hint="eastAsia"/>
+        </w:rPr>
+        <w:t>云计算</w:t>
+      </w:r>
+      <w:proofErr w:type="gramEnd"/>
+      <w:r>
+        <w:rPr>
+          <w:rFonts w:hint="eastAsia"/>
+        </w:rPr>
+        <w:t>中采用并行计算来提供服务的宗旨。后来提供了支持多用户同时服务和集群资源公平共享的调度器，即公平</w:t>
+      </w:r>
+      <w:proofErr w:type="gramStart"/>
+      <w:r>
+        <w:rPr>
+          <w:rFonts w:hint="eastAsia"/>
+        </w:rPr>
+        <w:t>调度器</w:t>
+      </w:r>
+      <w:proofErr w:type="gramEnd"/>
+      <w:r>
+        <w:rPr>
+          <w:rFonts w:hint="eastAsia"/>
+        </w:rPr>
+        <w:t>和容量调度器。</w:t>
+      </w:r>
+    </w:p>
+    <w:p>
+      <w:pPr>
+        <w:ind w:firstLine="480"/>
+      </w:pPr>
+      <w:r>
+        <w:rPr>
+          <w:rFonts w:hint="eastAsia"/>
+        </w:rPr>
+        <w:t>公平调度器：当集群只有一个作业运行时，它将使用整个集群；当有其他用户提交作业时，系统会将</w:t>
+      </w:r>
+      <w:proofErr w:type="spellStart"/>
+      <w:r>
+        <w:rPr>
+          <w:rFonts w:hint="eastAsia"/>
+        </w:rPr>
+        <w:t>TaskTracker</w:t>
+      </w:r>
+      <w:proofErr w:type="spellEnd"/>
+      <w:r>
+        <w:rPr>
+          <w:rFonts w:hint="eastAsia"/>
+        </w:rPr>
+        <w:t>节点空闲时间片分配给这些新的作业，并保证每一个作业都得到大概等量的</w:t>
+      </w:r>
+      <w:r>
+        <w:rPr>
+          <w:rFonts w:hint="eastAsia"/>
+        </w:rPr>
+        <w:t>CPU</w:t>
+      </w:r>
+      <w:r>
+        <w:rPr>
+          <w:rFonts w:hint="eastAsia"/>
+        </w:rPr>
+        <w:t>时间。</w:t>
+      </w:r>
+    </w:p>
+    <w:p>
+      <w:pPr>
+        <w:ind w:firstLine="480"/>
+      </w:pPr>
+    </w:p>
+    <w:p>
+      <w:pPr>
+        <w:pStyle w:val="1"/>
+      </w:pPr>
+      <w:r>
+        <w:rPr>
+          <w:rFonts w:hint="eastAsia"/>
+        </w:rPr>
+        <w:t>Shuffle</w:t>
+      </w:r>
+      <w:r>
+        <w:rPr>
+          <w:rFonts w:hint="eastAsia"/>
+        </w:rPr>
+        <w:t>和排序</w:t>
+      </w:r>
+    </w:p>
+    <w:p>
+      <w:pPr>
+        <w:ind w:firstLine="480"/>
+        <w:rPr>
+          <w:rFonts w:hint="eastAsia"/>
+        </w:rPr>
+      </w:pPr>
+      <w:r>
+        <w:rPr>
+          <w:rFonts w:hint="eastAsia"/>
+        </w:rPr>
+        <w:t>为了让</w:t>
+      </w:r>
+      <w:r>
+        <w:rPr>
+          <w:rFonts w:hint="eastAsia"/>
+        </w:rPr>
+        <w:t>reduce</w:t>
+      </w:r>
+      <w:r>
+        <w:rPr>
+          <w:rFonts w:hint="eastAsia"/>
+        </w:rPr>
+        <w:t>能够并行处理</w:t>
+      </w:r>
+      <w:r>
+        <w:rPr>
+          <w:rFonts w:hint="eastAsia"/>
+        </w:rPr>
+        <w:t>map</w:t>
+      </w:r>
+      <w:r>
+        <w:rPr>
+          <w:rFonts w:hint="eastAsia"/>
+        </w:rPr>
+        <w:t>结果，必须对</w:t>
+      </w:r>
+      <w:r>
+        <w:rPr>
+          <w:rFonts w:hint="eastAsia"/>
+        </w:rPr>
+        <w:t>map</w:t>
+      </w:r>
+      <w:r>
+        <w:rPr>
+          <w:rFonts w:hint="eastAsia"/>
+        </w:rPr>
+        <w:t>的输出进行一定的排序和分割，将</w:t>
+      </w:r>
+      <w:r>
+        <w:rPr>
+          <w:rFonts w:hint="eastAsia"/>
+        </w:rPr>
+        <w:t>map</w:t>
+      </w:r>
+      <w:r>
+        <w:rPr>
+          <w:rFonts w:hint="eastAsia"/>
+        </w:rPr>
+        <w:t>输出进一步调整交给</w:t>
+      </w:r>
+      <w:r>
+        <w:rPr>
+          <w:rFonts w:hint="eastAsia"/>
+        </w:rPr>
+        <w:t>reduce</w:t>
+      </w:r>
+      <w:r>
+        <w:rPr>
+          <w:rFonts w:hint="eastAsia"/>
+        </w:rPr>
+        <w:t>的过程就是</w:t>
+      </w:r>
+      <w:r>
+        <w:rPr>
+          <w:rFonts w:hint="eastAsia"/>
+        </w:rPr>
+        <w:t>shuffle</w:t>
+      </w:r>
+      <w:r>
+        <w:rPr>
+          <w:rFonts w:hint="eastAsia"/>
+        </w:rPr>
+        <w:t>。</w:t>
+      </w:r>
+    </w:p>
+    <w:p>
+      <w:pPr>
+        <w:ind w:firstLine="480"/>
+      </w:pPr>
+      <w:r>
+        <w:rPr>
+          <w:rFonts w:hint="eastAsia"/>
+        </w:rPr>
+        <w:t>总体来说，</w:t>
+      </w:r>
+      <w:r>
+        <w:rPr>
+          <w:rFonts w:hint="eastAsia"/>
+        </w:rPr>
+        <w:t>shuffle</w:t>
+      </w:r>
+      <w:r>
+        <w:rPr>
+          <w:rFonts w:hint="eastAsia"/>
+        </w:rPr>
+        <w:t>过程包含在</w:t>
+      </w:r>
+      <w:r>
+        <w:rPr>
+          <w:rFonts w:hint="eastAsia"/>
+        </w:rPr>
+        <w:t>map</w:t>
+      </w:r>
+      <w:r>
+        <w:rPr>
+          <w:rFonts w:hint="eastAsia"/>
+        </w:rPr>
+        <w:t>和</w:t>
+      </w:r>
+      <w:r>
+        <w:rPr>
+          <w:rFonts w:hint="eastAsia"/>
+        </w:rPr>
+        <w:t>reduce</w:t>
+      </w:r>
+      <w:r>
+        <w:rPr>
+          <w:rFonts w:hint="eastAsia"/>
+        </w:rPr>
+        <w:t>两端中。在</w:t>
+      </w:r>
+      <w:r>
+        <w:rPr>
+          <w:rFonts w:hint="eastAsia"/>
+        </w:rPr>
+        <w:t>map</w:t>
+      </w:r>
+      <w:r>
+        <w:rPr>
+          <w:rFonts w:hint="eastAsia"/>
+        </w:rPr>
+        <w:t>端的</w:t>
+      </w:r>
+      <w:r>
+        <w:rPr>
+          <w:rFonts w:hint="eastAsia"/>
+        </w:rPr>
+        <w:t>shuffle</w:t>
+      </w:r>
+      <w:r>
+        <w:rPr>
+          <w:rFonts w:hint="eastAsia"/>
+        </w:rPr>
+        <w:t>过程是对</w:t>
+      </w:r>
+      <w:r>
+        <w:rPr>
+          <w:rFonts w:hint="eastAsia"/>
+        </w:rPr>
+        <w:t>map</w:t>
+      </w:r>
+      <w:r>
+        <w:rPr>
+          <w:rFonts w:hint="eastAsia"/>
+        </w:rPr>
+        <w:t>结果进行分区</w:t>
+      </w:r>
+      <w:r>
+        <w:rPr>
+          <w:rFonts w:hint="eastAsia"/>
+        </w:rPr>
+        <w:t>（</w:t>
+      </w:r>
+      <w:r>
+        <w:rPr>
+          <w:rFonts w:hint="eastAsia"/>
+        </w:rPr>
+        <w:t>partition</w:t>
+      </w:r>
+      <w:r>
+        <w:rPr>
+          <w:rFonts w:hint="eastAsia"/>
+        </w:rPr>
+        <w:t>）</w:t>
+      </w:r>
+      <w:r>
+        <w:rPr>
+          <w:rFonts w:hint="eastAsia"/>
+        </w:rPr>
+        <w:t>、排序</w:t>
+      </w:r>
+      <w:r>
+        <w:rPr>
+          <w:rFonts w:hint="eastAsia"/>
+        </w:rPr>
+        <w:t>（</w:t>
+      </w:r>
+      <w:r>
+        <w:rPr>
+          <w:rFonts w:hint="eastAsia"/>
+        </w:rPr>
+        <w:t>sort</w:t>
+      </w:r>
+      <w:r>
+        <w:rPr>
+          <w:rFonts w:hint="eastAsia"/>
+        </w:rPr>
+        <w:t>）</w:t>
+      </w:r>
+      <w:r>
+        <w:rPr>
+          <w:rFonts w:hint="eastAsia"/>
+        </w:rPr>
+        <w:t>和分割</w:t>
+      </w:r>
+      <w:r>
+        <w:rPr>
+          <w:rFonts w:hint="eastAsia"/>
+        </w:rPr>
+        <w:t>（</w:t>
+      </w:r>
+      <w:r>
+        <w:rPr>
+          <w:rFonts w:hint="eastAsia"/>
+        </w:rPr>
+        <w:t>spill</w:t>
+      </w:r>
+      <w:r>
+        <w:rPr>
+          <w:rFonts w:hint="eastAsia"/>
+        </w:rPr>
+        <w:t>）</w:t>
+      </w:r>
+      <w:r>
+        <w:rPr>
+          <w:rFonts w:hint="eastAsia"/>
+        </w:rPr>
+        <w:t>，然后将属于一个划分的输出合并在一起</w:t>
+      </w:r>
+      <w:r>
+        <w:rPr>
+          <w:rFonts w:hint="eastAsia"/>
+        </w:rPr>
+        <w:t>（</w:t>
+      </w:r>
+      <w:r>
+        <w:rPr>
+          <w:rFonts w:hint="eastAsia"/>
+        </w:rPr>
+        <w:t>merge</w:t>
+      </w:r>
+      <w:r>
+        <w:rPr>
+          <w:rFonts w:hint="eastAsia"/>
+        </w:rPr>
+        <w:t>）</w:t>
+      </w:r>
+      <w:r>
+        <w:rPr>
+          <w:rFonts w:hint="eastAsia"/>
+        </w:rPr>
+        <w:t>写在磁盘上</w:t>
+      </w:r>
+      <w:r>
+        <w:rPr>
+          <w:rFonts w:hint="eastAsia"/>
+        </w:rPr>
+        <w:t>，同时按照不同的划分将结果发送给对应的</w:t>
+      </w:r>
+      <w:r>
+        <w:rPr>
+          <w:rFonts w:hint="eastAsia"/>
+        </w:rPr>
+        <w:t>reduce</w:t>
+      </w:r>
+      <w:r>
+        <w:rPr>
+          <w:rFonts w:hint="eastAsia"/>
+        </w:rPr>
+        <w:t>。</w:t>
+      </w:r>
+      <w:r>
+        <w:rPr>
+          <w:rFonts w:hint="eastAsia"/>
+        </w:rPr>
+        <w:t>reduce</w:t>
+      </w:r>
+      <w:proofErr w:type="gramStart"/>
+      <w:r>
+        <w:rPr>
+          <w:rFonts w:hint="eastAsia"/>
+        </w:rPr>
+        <w:t>端会将</w:t>
+      </w:r>
+      <w:proofErr w:type="gramEnd"/>
+      <w:r>
+        <w:rPr>
+          <w:rFonts w:hint="eastAsia"/>
+        </w:rPr>
+        <w:t>各个</w:t>
+      </w:r>
+      <w:r>
+        <w:rPr>
+          <w:rFonts w:hint="eastAsia"/>
+        </w:rPr>
+        <w:t>map</w:t>
+      </w:r>
+      <w:r>
+        <w:rPr>
+          <w:rFonts w:hint="eastAsia"/>
+        </w:rPr>
+        <w:t>送来的属于同一个划分的输出进行合并（</w:t>
+      </w:r>
+      <w:r>
+        <w:rPr>
+          <w:rFonts w:hint="eastAsia"/>
+        </w:rPr>
+        <w:t>merge</w:t>
+      </w:r>
+      <w:r>
+        <w:rPr>
+          <w:rFonts w:hint="eastAsia"/>
+        </w:rPr>
+        <w:t>），然后对</w:t>
+      </w:r>
+      <w:r>
+        <w:rPr>
+          <w:rFonts w:hint="eastAsia"/>
+        </w:rPr>
+        <w:t>merge</w:t>
+      </w:r>
+      <w:r>
+        <w:rPr>
+          <w:rFonts w:hint="eastAsia"/>
+        </w:rPr>
+        <w:t>的结构进行排序，最后交给</w:t>
+      </w:r>
+      <w:r>
+        <w:rPr>
+          <w:rFonts w:hint="eastAsia"/>
+        </w:rPr>
+        <w:t>reduce</w:t>
+      </w:r>
+      <w:r>
+        <w:rPr>
+          <w:rFonts w:hint="eastAsia"/>
+        </w:rPr>
+        <w:t>处理。</w:t>
+      </w:r>
+    </w:p>
+    <w:p>
+      <w:pPr>
+        <w:pStyle w:val="2"/>
+      </w:pPr>
+      <w:r>
+        <w:rPr>
+          <w:rFonts w:hint="eastAsia"/>
+        </w:rPr>
+        <w:t>Map</w:t>
+      </w:r>
+      <w:r>
+        <w:rPr>
+          <w:rFonts w:hint="eastAsia"/>
+        </w:rPr>
+        <w:t>端</w:t>
+      </w:r>
+    </w:p>
+    <w:p>
+      <w:pPr>
+        <w:ind w:firstLine="480"/>
+        <w:rPr>
+          <w:rFonts w:hint="eastAsia"/>
+        </w:rPr>
+      </w:pPr>
+      <w:r>
+        <w:rPr>
+          <w:rFonts w:hint="eastAsia"/>
+        </w:rPr>
+        <w:t>map</w:t>
+      </w:r>
+      <w:r>
+        <w:rPr>
+          <w:rFonts w:hint="eastAsia"/>
+        </w:rPr>
+        <w:t>端的输出内存缓冲区内容达到设定的阈值</w:t>
+      </w:r>
       <w:bookmarkStart w:id="0" w:name="_GoBack"/>
       <w:bookmarkEnd w:id="0"/>
     </w:p>
+    <w:p>
+      <w:pPr>
+        <w:pStyle w:val="2"/>
+        <w:rPr>
+          <w:rFonts w:hint="eastAsia"/>
+        </w:rPr>
+      </w:pPr>
+      <w:r>
+        <w:rPr>
+          <w:rFonts w:hint="eastAsia"/>
+        </w:rPr>
+        <w:t>Reduce</w:t>
+      </w:r>
+      <w:r>
+        <w:rPr>
+          <w:rFonts w:hint="eastAsia"/>
+        </w:rPr>
+        <w:t>端</w:t>
+      </w:r>
+    </w:p>
+    <w:p>
+      <w:pPr>
+        <w:ind w:firstLine="480"/>
+        <w:rPr>
+          <w:rFonts w:hint="eastAsia"/>
+        </w:rPr>
+      </w:pPr>
+    </w:p>
     <w:sectPr>
-      <w:headerReference w:type="even" r:id="rId8"/>
-      <w:headerReference w:type="default" r:id="rId9"/>
-      <w:footerReference w:type="even" r:id="rId10"/>
-      <w:footerReference w:type="default" r:id="rId11"/>
-      <w:headerReference w:type="first" r:id="rId12"/>
-      <w:footerReference w:type="first" r:id="rId13"/>
+      <w:headerReference w:type="even" r:id="rId9"/>
+      <w:headerReference w:type="default" r:id="rId10"/>
+      <w:footerReference w:type="even" r:id="rId11"/>
+      <w:footerReference w:type="default" r:id="rId12"/>
+      <w:headerReference w:type="first" r:id="rId13"/>
+      <w:footerReference w:type="first" r:id="rId14"/>
       <w:pgSz w:w="11906" w:h="16838"/>
       <w:pgMar w:top="1440" w:right="1800" w:bottom="1440" w:left="1800" w:header="851" w:footer="992" w:gutter="0"/>
       <w:cols w:space="425"/>
@@ -777,119 +3115,6 @@
     </w:lvl>
   </w:abstractNum>
   <w:abstractNum w:abstractNumId="6" w15:restartNumberingAfterBreak="0">
-    <w:nsid w:val="1F9C68BB"/>
-    <w:multiLevelType w:val="hybridMultilevel"/>
-    <w:tmpl w:val="3AA077EA"/>
-    <w:lvl w:ilvl="0" w:tplc="04090001">
-      <w:start w:val="1"/>
-      <w:numFmt w:val="bullet"/>
-      <w:lvlText w:val=""/>
-      <w:lvlJc w:val="left"/>
-      <w:pPr>
-        <w:ind w:left="900" w:hanging="420"/>
-      </w:pPr>
-      <w:rPr>
-        <w:rFonts w:ascii="Wingdings" w:hAnsi="Wingdings" w:hint="default"/>
-      </w:rPr>
-    </w:lvl>
-    <w:lvl w:ilvl="1" w:tplc="04090003" w:tentative="1">
-      <w:start w:val="1"/>
-      <w:numFmt w:val="bullet"/>
-      <w:lvlText w:val=""/>
-      <w:lvlJc w:val="left"/>
-      <w:pPr>
-        <w:ind w:left="1320" w:hanging="420"/>
-      </w:pPr>
-      <w:rPr>
-        <w:rFonts w:ascii="Wingdings" w:hAnsi="Wingdings" w:hint="default"/>
-      </w:rPr>
-    </w:lvl>
-    <w:lvl w:ilvl="2" w:tplc="04090005" w:tentative="1">
-      <w:start w:val="1"/>
-      <w:numFmt w:val="bullet"/>
-      <w:lvlText w:val=""/>
-      <w:lvlJc w:val="left"/>
-      <w:pPr>
-        <w:ind w:left="1740" w:hanging="420"/>
-      </w:pPr>
-      <w:rPr>
-        <w:rFonts w:ascii="Wingdings" w:hAnsi="Wingdings" w:hint="default"/>
-      </w:rPr>
-    </w:lvl>
-    <w:lvl w:ilvl="3" w:tplc="04090001" w:tentative="1">
-      <w:start w:val="1"/>
-      <w:numFmt w:val="bullet"/>
-      <w:lvlText w:val=""/>
-      <w:lvlJc w:val="left"/>
-      <w:pPr>
-        <w:ind w:left="2160" w:hanging="420"/>
-      </w:pPr>
-      <w:rPr>
-        <w:rFonts w:ascii="Wingdings" w:hAnsi="Wingdings" w:hint="default"/>
-      </w:rPr>
-    </w:lvl>
-    <w:lvl w:ilvl="4" w:tplc="04090003" w:tentative="1">
-      <w:start w:val="1"/>
-      <w:numFmt w:val="bullet"/>
-      <w:lvlText w:val=""/>
-      <w:lvlJc w:val="left"/>
-      <w:pPr>
-        <w:ind w:left="2580" w:hanging="420"/>
-      </w:pPr>
-      <w:rPr>
-        <w:rFonts w:ascii="Wingdings" w:hAnsi="Wingdings" w:hint="default"/>
-      </w:rPr>
-    </w:lvl>
-    <w:lvl w:ilvl="5" w:tplc="04090005" w:tentative="1">
-      <w:start w:val="1"/>
-      <w:numFmt w:val="bullet"/>
-      <w:lvlText w:val=""/>
-      <w:lvlJc w:val="left"/>
-      <w:pPr>
-        <w:ind w:left="3000" w:hanging="420"/>
-      </w:pPr>
-      <w:rPr>
-        <w:rFonts w:ascii="Wingdings" w:hAnsi="Wingdings" w:hint="default"/>
-      </w:rPr>
-    </w:lvl>
-    <w:lvl w:ilvl="6" w:tplc="04090001" w:tentative="1">
-      <w:start w:val="1"/>
-      <w:numFmt w:val="bullet"/>
-      <w:lvlText w:val=""/>
-      <w:lvlJc w:val="left"/>
-      <w:pPr>
-        <w:ind w:left="3420" w:hanging="420"/>
-      </w:pPr>
-      <w:rPr>
-        <w:rFonts w:ascii="Wingdings" w:hAnsi="Wingdings" w:hint="default"/>
-      </w:rPr>
-    </w:lvl>
-    <w:lvl w:ilvl="7" w:tplc="04090003" w:tentative="1">
-      <w:start w:val="1"/>
-      <w:numFmt w:val="bullet"/>
-      <w:lvlText w:val=""/>
-      <w:lvlJc w:val="left"/>
-      <w:pPr>
-        <w:ind w:left="3840" w:hanging="420"/>
-      </w:pPr>
-      <w:rPr>
-        <w:rFonts w:ascii="Wingdings" w:hAnsi="Wingdings" w:hint="default"/>
-      </w:rPr>
-    </w:lvl>
-    <w:lvl w:ilvl="8" w:tplc="04090005" w:tentative="1">
-      <w:start w:val="1"/>
-      <w:numFmt w:val="bullet"/>
-      <w:lvlText w:val=""/>
-      <w:lvlJc w:val="left"/>
-      <w:pPr>
-        <w:ind w:left="4260" w:hanging="420"/>
-      </w:pPr>
-      <w:rPr>
-        <w:rFonts w:ascii="Wingdings" w:hAnsi="Wingdings" w:hint="default"/>
-      </w:rPr>
-    </w:lvl>
-  </w:abstractNum>
-  <w:abstractNum w:abstractNumId="7" w15:restartNumberingAfterBreak="0">
     <w:nsid w:val="20E414C5"/>
     <w:multiLevelType w:val="hybridMultilevel"/>
     <w:tmpl w:val="62BE6AF4"/>
@@ -978,7 +3203,7 @@
       </w:pPr>
     </w:lvl>
   </w:abstractNum>
-  <w:abstractNum w:abstractNumId="8" w15:restartNumberingAfterBreak="0">
+  <w:abstractNum w:abstractNumId="7" w15:restartNumberingAfterBreak="0">
     <w:nsid w:val="21D21D76"/>
     <w:multiLevelType w:val="hybridMultilevel"/>
     <w:tmpl w:val="D28A96DE"/>
@@ -1064,7 +3289,7 @@
       </w:pPr>
     </w:lvl>
   </w:abstractNum>
-  <w:abstractNum w:abstractNumId="9" w15:restartNumberingAfterBreak="0">
+  <w:abstractNum w:abstractNumId="8" w15:restartNumberingAfterBreak="0">
     <w:nsid w:val="22195896"/>
     <w:multiLevelType w:val="multilevel"/>
     <w:tmpl w:val="18B65210"/>
@@ -1182,7 +3407,7 @@
       </w:rPr>
     </w:lvl>
   </w:abstractNum>
-  <w:abstractNum w:abstractNumId="10" w15:restartNumberingAfterBreak="0">
+  <w:abstractNum w:abstractNumId="9" w15:restartNumberingAfterBreak="0">
     <w:nsid w:val="27EC5214"/>
     <w:multiLevelType w:val="hybridMultilevel"/>
     <w:tmpl w:val="31641B1C"/>
@@ -1268,7 +3493,7 @@
       </w:pPr>
     </w:lvl>
   </w:abstractNum>
-  <w:abstractNum w:abstractNumId="11" w15:restartNumberingAfterBreak="0">
+  <w:abstractNum w:abstractNumId="10" w15:restartNumberingAfterBreak="0">
     <w:nsid w:val="29D62865"/>
     <w:multiLevelType w:val="hybridMultilevel"/>
     <w:tmpl w:val="B0040DF6"/>
@@ -1354,7 +3579,7 @@
       </w:pPr>
     </w:lvl>
   </w:abstractNum>
-  <w:abstractNum w:abstractNumId="12" w15:restartNumberingAfterBreak="0">
+  <w:abstractNum w:abstractNumId="11" w15:restartNumberingAfterBreak="0">
     <w:nsid w:val="2B674D88"/>
     <w:multiLevelType w:val="hybridMultilevel"/>
     <w:tmpl w:val="5C08FF88"/>
@@ -1440,7 +3665,7 @@
       </w:pPr>
     </w:lvl>
   </w:abstractNum>
-  <w:abstractNum w:abstractNumId="13" w15:restartNumberingAfterBreak="0">
+  <w:abstractNum w:abstractNumId="12" w15:restartNumberingAfterBreak="0">
     <w:nsid w:val="2B9D5792"/>
     <w:multiLevelType w:val="hybridMultilevel"/>
     <w:tmpl w:val="9E582CC6"/>
@@ -1526,7 +3751,7 @@
       </w:pPr>
     </w:lvl>
   </w:abstractNum>
-  <w:abstractNum w:abstractNumId="14" w15:restartNumberingAfterBreak="0">
+  <w:abstractNum w:abstractNumId="13" w15:restartNumberingAfterBreak="0">
     <w:nsid w:val="327626D3"/>
     <w:multiLevelType w:val="hybridMultilevel"/>
     <w:tmpl w:val="4AAAC090"/>
@@ -1615,7 +3840,7 @@
       </w:pPr>
     </w:lvl>
   </w:abstractNum>
-  <w:abstractNum w:abstractNumId="15" w15:restartNumberingAfterBreak="0">
+  <w:abstractNum w:abstractNumId="14" w15:restartNumberingAfterBreak="0">
     <w:nsid w:val="33160EF0"/>
     <w:multiLevelType w:val="hybridMultilevel"/>
     <w:tmpl w:val="2D6AC018"/>
@@ -1701,7 +3926,7 @@
       </w:pPr>
     </w:lvl>
   </w:abstractNum>
-  <w:abstractNum w:abstractNumId="16" w15:restartNumberingAfterBreak="0">
+  <w:abstractNum w:abstractNumId="15" w15:restartNumberingAfterBreak="0">
     <w:nsid w:val="34141118"/>
     <w:multiLevelType w:val="hybridMultilevel"/>
     <w:tmpl w:val="1078132C"/>
@@ -1814,7 +4039,7 @@
       </w:rPr>
     </w:lvl>
   </w:abstractNum>
-  <w:abstractNum w:abstractNumId="17" w15:restartNumberingAfterBreak="0">
+  <w:abstractNum w:abstractNumId="16" w15:restartNumberingAfterBreak="0">
     <w:nsid w:val="368D72BA"/>
     <w:multiLevelType w:val="hybridMultilevel"/>
     <w:tmpl w:val="7A50E2EA"/>
@@ -1900,7 +4125,7 @@
       </w:pPr>
     </w:lvl>
   </w:abstractNum>
-  <w:abstractNum w:abstractNumId="18" w15:restartNumberingAfterBreak="0">
+  <w:abstractNum w:abstractNumId="17" w15:restartNumberingAfterBreak="0">
     <w:nsid w:val="38556635"/>
     <w:multiLevelType w:val="hybridMultilevel"/>
     <w:tmpl w:val="AFBC7382"/>
@@ -2011,6 +4236,95 @@
       <w:rPr>
         <w:rFonts w:ascii="Wingdings" w:hAnsi="Wingdings" w:hint="default"/>
       </w:rPr>
+    </w:lvl>
+  </w:abstractNum>
+  <w:abstractNum w:abstractNumId="18" w15:restartNumberingAfterBreak="0">
+    <w:nsid w:val="4544156F"/>
+    <w:multiLevelType w:val="hybridMultilevel"/>
+    <w:tmpl w:val="79A66706"/>
+    <w:lvl w:ilvl="0" w:tplc="61068114">
+      <w:start w:val="1"/>
+      <w:numFmt w:val="decimal"/>
+      <w:lvlText w:val="%1."/>
+      <w:lvlJc w:val="left"/>
+      <w:pPr>
+        <w:ind w:left="840" w:hanging="360"/>
+      </w:pPr>
+      <w:rPr>
+        <w:rFonts w:hint="default"/>
+      </w:rPr>
+    </w:lvl>
+    <w:lvl w:ilvl="1" w:tplc="04090019" w:tentative="1">
+      <w:start w:val="1"/>
+      <w:numFmt w:val="lowerLetter"/>
+      <w:lvlText w:val="%2)"/>
+      <w:lvlJc w:val="left"/>
+      <w:pPr>
+        <w:ind w:left="1320" w:hanging="420"/>
+      </w:pPr>
+    </w:lvl>
+    <w:lvl w:ilvl="2" w:tplc="0409001B" w:tentative="1">
+      <w:start w:val="1"/>
+      <w:numFmt w:val="lowerRoman"/>
+      <w:lvlText w:val="%3."/>
+      <w:lvlJc w:val="right"/>
+      <w:pPr>
+        <w:ind w:left="1740" w:hanging="420"/>
+      </w:pPr>
+    </w:lvl>
+    <w:lvl w:ilvl="3" w:tplc="0409000F" w:tentative="1">
+      <w:start w:val="1"/>
+      <w:numFmt w:val="decimal"/>
+      <w:lvlText w:val="%4."/>
+      <w:lvlJc w:val="left"/>
+      <w:pPr>
+        <w:ind w:left="2160" w:hanging="420"/>
+      </w:pPr>
+    </w:lvl>
+    <w:lvl w:ilvl="4" w:tplc="04090019" w:tentative="1">
+      <w:start w:val="1"/>
+      <w:numFmt w:val="lowerLetter"/>
+      <w:lvlText w:val="%5)"/>
+      <w:lvlJc w:val="left"/>
+      <w:pPr>
+        <w:ind w:left="2580" w:hanging="420"/>
+      </w:pPr>
+    </w:lvl>
+    <w:lvl w:ilvl="5" w:tplc="0409001B" w:tentative="1">
+      <w:start w:val="1"/>
+      <w:numFmt w:val="lowerRoman"/>
+      <w:lvlText w:val="%6."/>
+      <w:lvlJc w:val="right"/>
+      <w:pPr>
+        <w:ind w:left="3000" w:hanging="420"/>
+      </w:pPr>
+    </w:lvl>
+    <w:lvl w:ilvl="6" w:tplc="0409000F" w:tentative="1">
+      <w:start w:val="1"/>
+      <w:numFmt w:val="decimal"/>
+      <w:lvlText w:val="%7."/>
+      <w:lvlJc w:val="left"/>
+      <w:pPr>
+        <w:ind w:left="3420" w:hanging="420"/>
+      </w:pPr>
+    </w:lvl>
+    <w:lvl w:ilvl="7" w:tplc="04090019" w:tentative="1">
+      <w:start w:val="1"/>
+      <w:numFmt w:val="lowerLetter"/>
+      <w:lvlText w:val="%8)"/>
+      <w:lvlJc w:val="left"/>
+      <w:pPr>
+        <w:ind w:left="3840" w:hanging="420"/>
+      </w:pPr>
+    </w:lvl>
+    <w:lvl w:ilvl="8" w:tplc="0409001B" w:tentative="1">
+      <w:start w:val="1"/>
+      <w:numFmt w:val="lowerRoman"/>
+      <w:lvlText w:val="%9."/>
+      <w:lvlJc w:val="right"/>
+      <w:pPr>
+        <w:ind w:left="4260" w:hanging="420"/>
+      </w:pPr>
     </w:lvl>
   </w:abstractNum>
   <w:abstractNum w:abstractNumId="19" w15:restartNumberingAfterBreak="0">
@@ -3050,17 +5364,20 @@
     </w:lvl>
   </w:abstractNum>
   <w:abstractNum w:abstractNumId="30" w15:restartNumberingAfterBreak="0">
-    <w:nsid w:val="74A229C0"/>
+    <w:nsid w:val="78F765C3"/>
     <w:multiLevelType w:val="hybridMultilevel"/>
-    <w:tmpl w:val="D980A522"/>
-    <w:lvl w:ilvl="0" w:tplc="0409000F">
-      <w:start w:val="1"/>
-      <w:numFmt w:val="decimal"/>
-      <w:lvlText w:val="%1."/>
-      <w:lvlJc w:val="left"/>
-      <w:pPr>
-        <w:ind w:left="902" w:hanging="420"/>
-      </w:pPr>
+    <w:tmpl w:val="22F8FCAE"/>
+    <w:lvl w:ilvl="0" w:tplc="135C281C">
+      <w:start w:val="1"/>
+      <w:numFmt w:val="decimal"/>
+      <w:lvlText w:val="%1．"/>
+      <w:lvlJc w:val="left"/>
+      <w:pPr>
+        <w:ind w:left="840" w:hanging="360"/>
+      </w:pPr>
+      <w:rPr>
+        <w:rFonts w:hint="default"/>
+      </w:rPr>
     </w:lvl>
     <w:lvl w:ilvl="1" w:tplc="04090019" w:tentative="1">
       <w:start w:val="1"/>
@@ -3068,7 +5385,7 @@
       <w:lvlText w:val="%2)"/>
       <w:lvlJc w:val="left"/>
       <w:pPr>
-        <w:ind w:left="1322" w:hanging="420"/>
+        <w:ind w:left="1320" w:hanging="420"/>
       </w:pPr>
     </w:lvl>
     <w:lvl w:ilvl="2" w:tplc="0409001B" w:tentative="1">
@@ -3077,7 +5394,7 @@
       <w:lvlText w:val="%3."/>
       <w:lvlJc w:val="right"/>
       <w:pPr>
-        <w:ind w:left="1742" w:hanging="420"/>
+        <w:ind w:left="1740" w:hanging="420"/>
       </w:pPr>
     </w:lvl>
     <w:lvl w:ilvl="3" w:tplc="0409000F" w:tentative="1">
@@ -3086,7 +5403,7 @@
       <w:lvlText w:val="%4."/>
       <w:lvlJc w:val="left"/>
       <w:pPr>
-        <w:ind w:left="2162" w:hanging="420"/>
+        <w:ind w:left="2160" w:hanging="420"/>
       </w:pPr>
     </w:lvl>
     <w:lvl w:ilvl="4" w:tplc="04090019" w:tentative="1">
@@ -3095,7 +5412,7 @@
       <w:lvlText w:val="%5)"/>
       <w:lvlJc w:val="left"/>
       <w:pPr>
-        <w:ind w:left="2582" w:hanging="420"/>
+        <w:ind w:left="2580" w:hanging="420"/>
       </w:pPr>
     </w:lvl>
     <w:lvl w:ilvl="5" w:tplc="0409001B" w:tentative="1">
@@ -3104,7 +5421,7 @@
       <w:lvlText w:val="%6."/>
       <w:lvlJc w:val="right"/>
       <w:pPr>
-        <w:ind w:left="3002" w:hanging="420"/>
+        <w:ind w:left="3000" w:hanging="420"/>
       </w:pPr>
     </w:lvl>
     <w:lvl w:ilvl="6" w:tplc="0409000F" w:tentative="1">
@@ -3113,7 +5430,7 @@
       <w:lvlText w:val="%7."/>
       <w:lvlJc w:val="left"/>
       <w:pPr>
-        <w:ind w:left="3422" w:hanging="420"/>
+        <w:ind w:left="3420" w:hanging="420"/>
       </w:pPr>
     </w:lvl>
     <w:lvl w:ilvl="7" w:tplc="04090019" w:tentative="1">
@@ -3122,7 +5439,7 @@
       <w:lvlText w:val="%8)"/>
       <w:lvlJc w:val="left"/>
       <w:pPr>
-        <w:ind w:left="3842" w:hanging="420"/>
+        <w:ind w:left="3840" w:hanging="420"/>
       </w:pPr>
     </w:lvl>
     <w:lvl w:ilvl="8" w:tplc="0409001B" w:tentative="1">
@@ -3131,7 +5448,7 @@
       <w:lvlText w:val="%9."/>
       <w:lvlJc w:val="right"/>
       <w:pPr>
-        <w:ind w:left="4262" w:hanging="420"/>
+        <w:ind w:left="4260" w:hanging="420"/>
       </w:pPr>
     </w:lvl>
   </w:abstractNum>
@@ -3365,16 +5682,16 @@
     <w:abstractNumId w:val="29"/>
   </w:num>
   <w:num w:numId="2">
-    <w:abstractNumId w:val="13"/>
+    <w:abstractNumId w:val="12"/>
   </w:num>
   <w:num w:numId="3">
-    <w:abstractNumId w:val="11"/>
+    <w:abstractNumId w:val="10"/>
   </w:num>
   <w:num w:numId="4">
-    <w:abstractNumId w:val="8"/>
+    <w:abstractNumId w:val="7"/>
   </w:num>
   <w:num w:numId="5">
-    <w:abstractNumId w:val="9"/>
+    <w:abstractNumId w:val="8"/>
   </w:num>
   <w:num w:numId="6">
     <w:abstractNumId w:val="24"/>
@@ -3395,10 +5712,10 @@
     <w:abstractNumId w:val="26"/>
   </w:num>
   <w:num w:numId="12">
-    <w:abstractNumId w:val="18"/>
+    <w:abstractNumId w:val="17"/>
   </w:num>
   <w:num w:numId="13">
-    <w:abstractNumId w:val="10"/>
+    <w:abstractNumId w:val="9"/>
   </w:num>
   <w:num w:numId="14">
     <w:abstractNumId w:val="5"/>
@@ -3410,10 +5727,10 @@
     <w:abstractNumId w:val="20"/>
   </w:num>
   <w:num w:numId="17">
-    <w:abstractNumId w:val="12"/>
+    <w:abstractNumId w:val="11"/>
   </w:num>
   <w:num w:numId="18">
-    <w:abstractNumId w:val="15"/>
+    <w:abstractNumId w:val="14"/>
   </w:num>
   <w:num w:numId="19">
     <w:abstractNumId w:val="23"/>
@@ -3431,10 +5748,10 @@
     <w:abstractNumId w:val="32"/>
   </w:num>
   <w:num w:numId="24">
-    <w:abstractNumId w:val="16"/>
+    <w:abstractNumId w:val="15"/>
   </w:num>
   <w:num w:numId="25">
-    <w:abstractNumId w:val="17"/>
+    <w:abstractNumId w:val="16"/>
   </w:num>
   <w:num w:numId="26">
     <w:abstractNumId w:val="19"/>
@@ -3443,19 +5760,19 @@
     <w:abstractNumId w:val="1"/>
   </w:num>
   <w:num w:numId="28">
-    <w:abstractNumId w:val="7"/>
+    <w:abstractNumId w:val="6"/>
   </w:num>
   <w:num w:numId="29">
     <w:abstractNumId w:val="22"/>
   </w:num>
   <w:num w:numId="30">
-    <w:abstractNumId w:val="14"/>
+    <w:abstractNumId w:val="13"/>
   </w:num>
   <w:num w:numId="31">
     <w:abstractNumId w:val="25"/>
   </w:num>
   <w:num w:numId="32">
-    <w:abstractNumId w:val="6"/>
+    <w:abstractNumId w:val="18"/>
   </w:num>
   <w:num w:numId="33">
     <w:abstractNumId w:val="30"/>
@@ -3874,7 +6191,7 @@
     <w:autoRedefine/>
     <w:uiPriority w:val="9"/>
     <w:qFormat/>
-    <w:rsid w:val="00F65006"/>
+    <w:rsid w:val="00CC4211"/>
     <w:pPr>
       <w:keepNext/>
       <w:keepLines/>
@@ -3924,8 +6241,9 @@
     <w:uiPriority w:val="9"/>
     <w:unhideWhenUsed/>
     <w:qFormat/>
-    <w:rsid w:val="007B610B"/>
+    <w:rsid w:val="003F11F6"/>
     <w:pPr>
+      <w:spacing w:before="0" w:after="0"/>
       <w:outlineLvl w:val="2"/>
     </w:pPr>
     <w:rPr>
@@ -4012,9 +6330,9 @@
     <w:basedOn w:val="a0"/>
     <w:link w:val="1"/>
     <w:uiPriority w:val="9"/>
-    <w:rsid w:val="00F65006"/>
+    <w:rsid w:val="00CC4211"/>
     <w:rPr>
-      <w:rFonts w:ascii="Times New Roman" w:eastAsia="宋体" w:hAnsi="Times New Roman" w:cs="宋体"/>
+      <w:rFonts w:ascii="宋体" w:eastAsia="宋体" w:hAnsi="宋体" w:cs="宋体"/>
       <w:b/>
       <w:bCs/>
       <w:kern w:val="44"/>
@@ -4078,7 +6396,7 @@
     <w:basedOn w:val="a0"/>
     <w:link w:val="3"/>
     <w:uiPriority w:val="9"/>
-    <w:rsid w:val="007B610B"/>
+    <w:rsid w:val="003F11F6"/>
     <w:rPr>
       <w:rFonts w:ascii="Times New Roman" w:eastAsia="宋体" w:hAnsi="Times New Roman" w:cstheme="majorBidi"/>
       <w:b/>
@@ -4301,6 +6619,29 @@
       <w:kern w:val="0"/>
       <w:sz w:val="28"/>
       <w:szCs w:val="28"/>
+    </w:rPr>
+  </w:style>
+  <w:style w:type="paragraph" w:customStyle="1" w:styleId="af3">
+    <w:name w:val="图片"/>
+    <w:basedOn w:val="a"/>
+    <w:link w:val="af4"/>
+    <w:qFormat/>
+    <w:rsid w:val="006D1336"/>
+    <w:pPr>
+      <w:ind w:firstLineChars="0" w:firstLine="0"/>
+      <w:jc w:val="center"/>
+    </w:pPr>
+  </w:style>
+  <w:style w:type="character" w:customStyle="1" w:styleId="af4">
+    <w:name w:val="图片 字符"/>
+    <w:basedOn w:val="a0"/>
+    <w:link w:val="af3"/>
+    <w:rsid w:val="006D1336"/>
+    <w:rPr>
+      <w:rFonts w:ascii="Times New Roman" w:eastAsia="宋体" w:hAnsi="Times New Roman" w:cs="宋体"/>
+      <w:kern w:val="0"/>
+      <w:sz w:val="24"/>
+      <w:szCs w:val="24"/>
     </w:rPr>
   </w:style>
 </w:styles>
@@ -4572,7 +6913,7 @@
 </file>
 
 <file path=customXml/itemProps1.xml><?xml version="1.0" encoding="utf-8"?>
-<ds:datastoreItem xmlns:ds="http://schemas.openxmlformats.org/officeDocument/2006/customXml" ds:itemID="{9D214716-4D93-4855-8ACE-3E9A246FF1F3}">
+<ds:datastoreItem xmlns:ds="http://schemas.openxmlformats.org/officeDocument/2006/customXml" ds:itemID="{8ED08595-684E-472F-8CEB-0E9E06F1500C}">
   <ds:schemaRefs>
     <ds:schemaRef ds:uri="http://schemas.openxmlformats.org/officeDocument/2006/bibliography"/>
   </ds:schemaRefs>

</xml_diff>